<commit_message>
updated README and re-organized folder structure
</commit_message>
<xml_diff>
--- a/doc/项目报告.docx
+++ b/doc/项目报告.docx
@@ -1,6 +1,6 @@
 
 <file path=word/document.xml><?xml version="1.0" encoding="utf-8"?>
-<w:document xmlns:wpc="http://schemas.microsoft.com/office/word/2010/wordprocessingCanvas" xmlns:cx="http://schemas.microsoft.com/office/drawing/2014/chartex" xmlns:cx1="http://schemas.microsoft.com/office/drawing/2015/9/8/chartex" xmlns:cx2="http://schemas.microsoft.com/office/drawing/2015/10/21/chartex" xmlns:cx3="http://schemas.microsoft.com/office/drawing/2016/5/9/chartex" xmlns:cx4="http://schemas.microsoft.com/office/drawing/2016/5/10/chartex" xmlns:cx5="http://schemas.microsoft.com/office/drawing/2016/5/11/chartex" xmlns:cx6="http://schemas.microsoft.com/office/drawing/2016/5/12/chartex" xmlns:cx7="http://schemas.microsoft.com/office/drawing/2016/5/13/chartex" xmlns:cx8="http://schemas.microsoft.com/office/drawing/2016/5/14/chartex" xmlns:mc="http://schemas.openxmlformats.org/markup-compatibility/2006" xmlns:aink="http://schemas.microsoft.com/office/drawing/2016/ink" xmlns:am3d="http://schemas.microsoft.com/office/drawing/2017/model3d" xmlns:o="urn:schemas-microsoft-com:office:office" xmlns:r="http://schemas.openxmlformats.org/officeDocument/2006/relationships" xmlns:m="http://schemas.openxmlformats.org/officeDocument/2006/math" xmlns:v="urn:schemas-microsoft-com:vml" xmlns:wp14="http://schemas.microsoft.com/office/word/2010/wordprocessingDrawing" xmlns:wp="http://schemas.openxmlformats.org/drawingml/2006/wordprocessingDrawing" xmlns:w10="urn:schemas-microsoft-com:office:word" xmlns:w="http://schemas.openxmlformats.org/wordprocessingml/2006/main" xmlns:w14="http://schemas.microsoft.com/office/word/2010/wordml" xmlns:w15="http://schemas.microsoft.com/office/word/2012/wordml" xmlns:w16cex="http://schemas.microsoft.com/office/word/2018/wordml/cex" xmlns:w16cid="http://schemas.microsoft.com/office/word/2016/wordml/cid" xmlns:w16="http://schemas.microsoft.com/office/word/2018/wordml" xmlns:w16sdtdh="http://schemas.microsoft.com/office/word/2020/wordml/sdtdatahash" xmlns:w16se="http://schemas.microsoft.com/office/word/2015/wordml/symex" xmlns:wpg="http://schemas.microsoft.com/office/word/2010/wordprocessingGroup" xmlns:wpi="http://schemas.microsoft.com/office/word/2010/wordprocessingInk" xmlns:wne="http://schemas.microsoft.com/office/word/2006/wordml" xmlns:wps="http://schemas.microsoft.com/office/word/2010/wordprocessingShape" mc:Ignorable="w14 w15 w16se w16cid w16 w16cex w16sdtdh wp14">
+<w:document xmlns:wpc="http://schemas.microsoft.com/office/word/2010/wordprocessingCanvas" xmlns:cx="http://schemas.microsoft.com/office/drawing/2014/chartex" xmlns:cx1="http://schemas.microsoft.com/office/drawing/2015/9/8/chartex" xmlns:cx2="http://schemas.microsoft.com/office/drawing/2015/10/21/chartex" xmlns:cx3="http://schemas.microsoft.com/office/drawing/2016/5/9/chartex" xmlns:cx4="http://schemas.microsoft.com/office/drawing/2016/5/10/chartex" xmlns:cx5="http://schemas.microsoft.com/office/drawing/2016/5/11/chartex" xmlns:cx6="http://schemas.microsoft.com/office/drawing/2016/5/12/chartex" xmlns:cx7="http://schemas.microsoft.com/office/drawing/2016/5/13/chartex" xmlns:cx8="http://schemas.microsoft.com/office/drawing/2016/5/14/chartex" xmlns:mc="http://schemas.openxmlformats.org/markup-compatibility/2006" xmlns:aink="http://schemas.microsoft.com/office/drawing/2016/ink" xmlns:am3d="http://schemas.microsoft.com/office/drawing/2017/model3d" xmlns:o="urn:schemas-microsoft-com:office:office" xmlns:oel="http://schemas.microsoft.com/office/2019/extlst" xmlns:r="http://schemas.openxmlformats.org/officeDocument/2006/relationships" xmlns:m="http://schemas.openxmlformats.org/officeDocument/2006/math" xmlns:v="urn:schemas-microsoft-com:vml" xmlns:wp14="http://schemas.microsoft.com/office/word/2010/wordprocessingDrawing" xmlns:wp="http://schemas.openxmlformats.org/drawingml/2006/wordprocessingDrawing" xmlns:w10="urn:schemas-microsoft-com:office:word" xmlns:w="http://schemas.openxmlformats.org/wordprocessingml/2006/main" xmlns:w14="http://schemas.microsoft.com/office/word/2010/wordml" xmlns:w15="http://schemas.microsoft.com/office/word/2012/wordml" xmlns:w16cex="http://schemas.microsoft.com/office/word/2018/wordml/cex" xmlns:w16cid="http://schemas.microsoft.com/office/word/2016/wordml/cid" xmlns:w16="http://schemas.microsoft.com/office/word/2018/wordml" xmlns:w16du="http://schemas.microsoft.com/office/word/2023/wordml/word16du" xmlns:w16sdtdh="http://schemas.microsoft.com/office/word/2020/wordml/sdtdatahash" xmlns:w16se="http://schemas.microsoft.com/office/word/2015/wordml/symex" xmlns:wpg="http://schemas.microsoft.com/office/word/2010/wordprocessingGroup" xmlns:wpi="http://schemas.microsoft.com/office/word/2010/wordprocessingInk" xmlns:wne="http://schemas.microsoft.com/office/word/2006/wordml" xmlns:wps="http://schemas.microsoft.com/office/word/2010/wordprocessingShape" mc:Ignorable="w14 w15 w16se w16cid w16 w16cex w16sdtdh w16du wp14">
   <w:body>
     <w:p>
       <w:pPr>
@@ -24,40 +24,10 @@
         </w:rPr>
         <w:t>项目进展报告</w:t>
       </w:r>
-      <w:r>
-        <w:rPr>
-          <w:rFonts w:ascii="Times New Roman" w:eastAsia="楷体" w:hAnsi="Times New Roman" w:cs="Times New Roman"/>
-          <w:b/>
-          <w:bCs/>
-          <w:sz w:val="32"/>
-          <w:szCs w:val="21"/>
-        </w:rPr>
-        <w:t>-</w:t>
-      </w:r>
-      <w:r>
-        <w:rPr>
-          <w:rFonts w:ascii="Times New Roman" w:eastAsia="楷体" w:hAnsi="Times New Roman" w:cs="Times New Roman"/>
-          <w:b/>
-          <w:bCs/>
-          <w:sz w:val="32"/>
-          <w:szCs w:val="21"/>
-        </w:rPr>
-        <w:t>4</w:t>
-      </w:r>
-      <w:r>
-        <w:rPr>
-          <w:rFonts w:ascii="Times New Roman" w:eastAsia="楷体" w:hAnsi="Times New Roman" w:cs="Times New Roman" w:hint="eastAsia"/>
-          <w:b/>
-          <w:bCs/>
-          <w:sz w:val="32"/>
-          <w:szCs w:val="21"/>
-        </w:rPr>
-        <w:t>月末</w:t>
-      </w:r>
-    </w:p>
-    <w:p>
-      <w:pPr>
-        <w:pStyle w:val="Heading1"/>
+    </w:p>
+    <w:p>
+      <w:pPr>
+        <w:pStyle w:val="1"/>
         <w:widowControl w:val="0"/>
         <w:spacing w:beforeLines="50" w:before="120" w:afterLines="50" w:after="120" w:line="360" w:lineRule="auto"/>
         <w:jc w:val="both"/>
@@ -626,7 +596,7 @@
     </w:p>
     <w:p>
       <w:pPr>
-        <w:pStyle w:val="Heading1"/>
+        <w:pStyle w:val="1"/>
         <w:widowControl w:val="0"/>
         <w:spacing w:beforeLines="50" w:before="120" w:afterLines="50" w:after="120" w:line="360" w:lineRule="auto"/>
         <w:jc w:val="both"/>
@@ -680,7 +650,7 @@
     </w:p>
     <w:p>
       <w:pPr>
-        <w:pStyle w:val="Heading2"/>
+        <w:pStyle w:val="2"/>
         <w:rPr>
           <w:rFonts w:ascii="Times New Roman" w:hAnsi="Times New Roman" w:cs="Times New Roman"/>
         </w:rPr>
@@ -880,7 +850,7 @@
     </w:p>
     <w:tbl>
       <w:tblPr>
-        <w:tblStyle w:val="TableGrid"/>
+        <w:tblStyle w:val="a4"/>
         <w:tblW w:w="9351" w:type="dxa"/>
         <w:tblLook w:val="04A0" w:firstRow="1" w:lastRow="0" w:firstColumn="1" w:lastColumn="0" w:noHBand="0" w:noVBand="1"/>
       </w:tblPr>
@@ -1120,10 +1090,10 @@
                   <v:path o:extrusionok="f" gradientshapeok="t" o:connecttype="rect"/>
                   <o:lock v:ext="edit" aspectratio="t"/>
                 </v:shapetype>
-                <v:shape id="_x0000_i1025" type="#_x0000_t75" style="width:26.65pt;height:15pt" o:ole="">
+                <v:shape id="_x0000_i1025" type="#_x0000_t75" style="width:26.55pt;height:15pt" o:ole="">
                   <v:imagedata r:id="rId9" o:title=""/>
                 </v:shape>
-                <o:OLEObject Type="Embed" ProgID="Equation.DSMT4" ShapeID="_x0000_i1025" DrawAspect="Content" ObjectID="_1685383736" r:id="rId10"/>
+                <o:OLEObject Type="Embed" ProgID="Equation.DSMT4" ShapeID="_x0000_i1025" DrawAspect="Content" ObjectID="_1782216117" r:id="rId10"/>
               </w:object>
             </w:r>
             <w:r>
@@ -1267,10 +1237,10 @@
                 <w:szCs w:val="24"/>
               </w:rPr>
               <w:object w:dxaOrig="340" w:dyaOrig="400" w14:anchorId="26673B78">
-                <v:shape id="_x0000_i1026" type="#_x0000_t75" style="width:16.9pt;height:20.25pt" o:ole="">
+                <v:shape id="_x0000_i1026" type="#_x0000_t75" style="width:16.7pt;height:20.15pt" o:ole="">
                   <v:imagedata r:id="rId11" o:title=""/>
                 </v:shape>
-                <o:OLEObject Type="Embed" ProgID="Equation.DSMT4" ShapeID="_x0000_i1026" DrawAspect="Content" ObjectID="_1685383737" r:id="rId12"/>
+                <o:OLEObject Type="Embed" ProgID="Equation.DSMT4" ShapeID="_x0000_i1026" DrawAspect="Content" ObjectID="_1782216118" r:id="rId12"/>
               </w:object>
             </w:r>
           </w:p>
@@ -1398,10 +1368,10 @@
                 <w:szCs w:val="21"/>
               </w:rPr>
               <w:object w:dxaOrig="210" w:dyaOrig="310" w14:anchorId="61612B8E">
-                <v:shape id="_x0000_i1027" type="#_x0000_t75" style="width:11.65pt;height:15pt" o:ole="">
+                <v:shape id="_x0000_i1027" type="#_x0000_t75" style="width:11.55pt;height:15pt" o:ole="">
                   <v:imagedata r:id="rId13" o:title=""/>
                 </v:shape>
-                <o:OLEObject Type="Embed" ProgID="Equation.AxMath" ShapeID="_x0000_i1027" DrawAspect="Content" ObjectID="_1685383738" r:id="rId14"/>
+                <o:OLEObject Type="Embed" ProgID="Equation.AxMath" ShapeID="_x0000_i1027" DrawAspect="Content" ObjectID="_1782216119" r:id="rId14"/>
               </w:object>
             </w:r>
             <w:r>
@@ -1538,7 +1508,7 @@
     </w:p>
     <w:tbl>
       <w:tblPr>
-        <w:tblStyle w:val="TableGrid"/>
+        <w:tblStyle w:val="a4"/>
         <w:tblW w:w="0" w:type="auto"/>
         <w:tblLook w:val="04A0" w:firstRow="1" w:lastRow="0" w:firstColumn="1" w:lastColumn="0" w:noHBand="0" w:noVBand="1"/>
       </w:tblPr>
@@ -1760,10 +1730,10 @@
                 <w:szCs w:val="24"/>
               </w:rPr>
               <w:object w:dxaOrig="223" w:dyaOrig="312" w14:anchorId="150287A7">
-                <v:shape id="_x0000_i1028" type="#_x0000_t75" style="width:11.65pt;height:15pt" o:ole="">
+                <v:shape id="_x0000_i1028" type="#_x0000_t75" style="width:11.55pt;height:15pt" o:ole="">
                   <v:imagedata r:id="rId15" o:title=""/>
                 </v:shape>
-                <o:OLEObject Type="Embed" ProgID="Equation.AxMath" ShapeID="_x0000_i1028" DrawAspect="Content" ObjectID="_1685383739" r:id="rId16"/>
+                <o:OLEObject Type="Embed" ProgID="Equation.AxMath" ShapeID="_x0000_i1028" DrawAspect="Content" ObjectID="_1782216120" r:id="rId16"/>
               </w:object>
             </w:r>
           </w:p>
@@ -2132,7 +2102,7 @@
     </w:p>
     <w:p>
       <w:pPr>
-        <w:pStyle w:val="Heading2"/>
+        <w:pStyle w:val="2"/>
         <w:rPr>
           <w:rFonts w:ascii="Times New Roman" w:hAnsi="Times New Roman" w:cs="Times New Roman"/>
         </w:rPr>
@@ -2232,10 +2202,10 @@
           <w:position w:val="-30"/>
         </w:rPr>
         <w:object w:dxaOrig="2640" w:dyaOrig="720" w14:anchorId="1EB55245">
-          <v:shape id="_x0000_i1029" type="#_x0000_t75" style="width:130.5pt;height:38.25pt" o:ole="">
+          <v:shape id="_x0000_i1029" type="#_x0000_t75" style="width:130.7pt;height:38.15pt" o:ole="">
             <v:imagedata r:id="rId17" o:title=""/>
           </v:shape>
-          <o:OLEObject Type="Embed" ProgID="Equation.DSMT4" ShapeID="_x0000_i1029" DrawAspect="Content" ObjectID="_1685383740" r:id="rId18"/>
+          <o:OLEObject Type="Embed" ProgID="Equation.DSMT4" ShapeID="_x0000_i1029" DrawAspect="Content" ObjectID="_1782216121" r:id="rId18"/>
         </w:object>
       </w:r>
       <w:r>
@@ -2580,10 +2550,10 @@
           <w:sz w:val="24"/>
         </w:rPr>
         <w:object w:dxaOrig="1180" w:dyaOrig="560" w14:anchorId="63CD9F05">
-          <v:shape id="_x0000_i1030" type="#_x0000_t75" style="width:60.4pt;height:26.65pt" o:ole="">
+          <v:shape id="_x0000_i1030" type="#_x0000_t75" style="width:60.45pt;height:26.55pt" o:ole="">
             <v:imagedata r:id="rId19" o:title=""/>
           </v:shape>
-          <o:OLEObject Type="Embed" ProgID="Equation.DSMT4" ShapeID="_x0000_i1030" DrawAspect="Content" ObjectID="_1685383741" r:id="rId20"/>
+          <o:OLEObject Type="Embed" ProgID="Equation.DSMT4" ShapeID="_x0000_i1030" DrawAspect="Content" ObjectID="_1782216122" r:id="rId20"/>
         </w:object>
       </w:r>
       <w:r>
@@ -2756,10 +2726,10 @@
           <w:sz w:val="24"/>
         </w:rPr>
         <w:object w:dxaOrig="1980" w:dyaOrig="560" w14:anchorId="625A70CF">
-          <v:shape id="_x0000_i1031" type="#_x0000_t75" style="width:98.65pt;height:26.65pt" o:ole="">
+          <v:shape id="_x0000_i1031" type="#_x0000_t75" style="width:98.55pt;height:26.55pt" o:ole="">
             <v:imagedata r:id="rId21" o:title=""/>
           </v:shape>
-          <o:OLEObject Type="Embed" ProgID="Equation.DSMT4" ShapeID="_x0000_i1031" DrawAspect="Content" ObjectID="_1685383742" r:id="rId22"/>
+          <o:OLEObject Type="Embed" ProgID="Equation.DSMT4" ShapeID="_x0000_i1031" DrawAspect="Content" ObjectID="_1782216123" r:id="rId22"/>
         </w:object>
       </w:r>
       <w:r>
@@ -2932,10 +2902,10 @@
           <w:sz w:val="24"/>
         </w:rPr>
         <w:object w:dxaOrig="2020" w:dyaOrig="560" w14:anchorId="42A6A7EA">
-          <v:shape id="_x0000_i1032" type="#_x0000_t75" style="width:102.4pt;height:26.65pt" o:ole="">
+          <v:shape id="_x0000_i1032" type="#_x0000_t75" style="width:102.45pt;height:26.55pt" o:ole="">
             <v:imagedata r:id="rId23" o:title=""/>
           </v:shape>
-          <o:OLEObject Type="Embed" ProgID="Equation.DSMT4" ShapeID="_x0000_i1032" DrawAspect="Content" ObjectID="_1685383743" r:id="rId24"/>
+          <o:OLEObject Type="Embed" ProgID="Equation.DSMT4" ShapeID="_x0000_i1032" DrawAspect="Content" ObjectID="_1782216124" r:id="rId24"/>
         </w:object>
       </w:r>
       <w:r>
@@ -3189,10 +3159,10 @@
           <w:sz w:val="24"/>
         </w:rPr>
         <w:object w:dxaOrig="4900" w:dyaOrig="760" w14:anchorId="0E84995F">
-          <v:shape id="_x0000_i1033" type="#_x0000_t75" style="width:243pt;height:38.25pt" o:ole="">
+          <v:shape id="_x0000_i1033" type="#_x0000_t75" style="width:243pt;height:38.15pt" o:ole="">
             <v:imagedata r:id="rId25" o:title=""/>
           </v:shape>
-          <o:OLEObject Type="Embed" ProgID="Equation.DSMT4" ShapeID="_x0000_i1033" DrawAspect="Content" ObjectID="_1685383744" r:id="rId26"/>
+          <o:OLEObject Type="Embed" ProgID="Equation.DSMT4" ShapeID="_x0000_i1033" DrawAspect="Content" ObjectID="_1782216125" r:id="rId26"/>
         </w:object>
       </w:r>
       <w:r>
@@ -3432,10 +3402,10 @@
           <w:sz w:val="24"/>
         </w:rPr>
         <w:object w:dxaOrig="2640" w:dyaOrig="540" w14:anchorId="0FFC916E">
-          <v:shape id="_x0000_i1034" type="#_x0000_t75" style="width:133.15pt;height:26.65pt" o:ole="">
+          <v:shape id="_x0000_i1034" type="#_x0000_t75" style="width:133.3pt;height:26.55pt" o:ole="">
             <v:imagedata r:id="rId27" o:title=""/>
           </v:shape>
-          <o:OLEObject Type="Embed" ProgID="Equation.DSMT4" ShapeID="_x0000_i1034" DrawAspect="Content" ObjectID="_1685383745" r:id="rId28"/>
+          <o:OLEObject Type="Embed" ProgID="Equation.DSMT4" ShapeID="_x0000_i1034" DrawAspect="Content" ObjectID="_1782216126" r:id="rId28"/>
         </w:object>
       </w:r>
       <w:r>
@@ -3608,10 +3578,10 @@
           <w:sz w:val="24"/>
         </w:rPr>
         <w:object w:dxaOrig="2400" w:dyaOrig="540" w14:anchorId="6763DA1D">
-          <v:shape id="_x0000_i1035" type="#_x0000_t75" style="width:122.25pt;height:25.5pt" o:ole="">
+          <v:shape id="_x0000_i1035" type="#_x0000_t75" style="width:122.15pt;height:25.3pt" o:ole="">
             <v:imagedata r:id="rId29" o:title=""/>
           </v:shape>
-          <o:OLEObject Type="Embed" ProgID="Equation.DSMT4" ShapeID="_x0000_i1035" DrawAspect="Content" ObjectID="_1685383746" r:id="rId30"/>
+          <o:OLEObject Type="Embed" ProgID="Equation.DSMT4" ShapeID="_x0000_i1035" DrawAspect="Content" ObjectID="_1782216127" r:id="rId30"/>
         </w:object>
       </w:r>
       <w:r>
@@ -3784,10 +3754,10 @@
           <w:sz w:val="24"/>
         </w:rPr>
         <w:object w:dxaOrig="3240" w:dyaOrig="380" w14:anchorId="7CB36A5D">
-          <v:shape id="_x0000_i1036" type="#_x0000_t75" style="width:163.15pt;height:19.15pt" o:ole="">
+          <v:shape id="_x0000_i1036" type="#_x0000_t75" style="width:163.3pt;height:19.3pt" o:ole="">
             <v:imagedata r:id="rId31" o:title=""/>
           </v:shape>
-          <o:OLEObject Type="Embed" ProgID="Equation.DSMT4" ShapeID="_x0000_i1036" DrawAspect="Content" ObjectID="_1685383747" r:id="rId32"/>
+          <o:OLEObject Type="Embed" ProgID="Equation.DSMT4" ShapeID="_x0000_i1036" DrawAspect="Content" ObjectID="_1782216128" r:id="rId32"/>
         </w:object>
       </w:r>
       <w:r>
@@ -4032,10 +4002,10 @@
           <w:sz w:val="24"/>
         </w:rPr>
         <w:object w:dxaOrig="2700" w:dyaOrig="560" w14:anchorId="0A047E34">
-          <v:shape id="_x0000_i1037" type="#_x0000_t75" style="width:134.65pt;height:26.65pt" o:ole="">
+          <v:shape id="_x0000_i1037" type="#_x0000_t75" style="width:134.55pt;height:26.55pt" o:ole="">
             <v:imagedata r:id="rId33" o:title=""/>
           </v:shape>
-          <o:OLEObject Type="Embed" ProgID="Equation.DSMT4" ShapeID="_x0000_i1037" DrawAspect="Content" ObjectID="_1685383748" r:id="rId34"/>
+          <o:OLEObject Type="Embed" ProgID="Equation.DSMT4" ShapeID="_x0000_i1037" DrawAspect="Content" ObjectID="_1782216129" r:id="rId34"/>
         </w:object>
       </w:r>
       <w:r>
@@ -4283,10 +4253,10 @@
           <w:sz w:val="24"/>
         </w:rPr>
         <w:object w:dxaOrig="2299" w:dyaOrig="400" w14:anchorId="696A53A6">
-          <v:shape id="_x0000_i1038" type="#_x0000_t75" style="width:115.15pt;height:20.25pt" o:ole="">
+          <v:shape id="_x0000_i1038" type="#_x0000_t75" style="width:115.3pt;height:20.15pt" o:ole="">
             <v:imagedata r:id="rId35" o:title=""/>
           </v:shape>
-          <o:OLEObject Type="Embed" ProgID="Equation.DSMT4" ShapeID="_x0000_i1038" DrawAspect="Content" ObjectID="_1685383749" r:id="rId36"/>
+          <o:OLEObject Type="Embed" ProgID="Equation.DSMT4" ShapeID="_x0000_i1038" DrawAspect="Content" ObjectID="_1782216130" r:id="rId36"/>
         </w:object>
       </w:r>
       <w:r>
@@ -4457,10 +4427,10 @@
           <w:sz w:val="24"/>
         </w:rPr>
         <w:object w:dxaOrig="2340" w:dyaOrig="400" w14:anchorId="2F180170">
-          <v:shape id="_x0000_i1039" type="#_x0000_t75" style="width:117.4pt;height:20.25pt" o:ole="">
+          <v:shape id="_x0000_i1039" type="#_x0000_t75" style="width:117.45pt;height:20.15pt" o:ole="">
             <v:imagedata r:id="rId37" o:title=""/>
           </v:shape>
-          <o:OLEObject Type="Embed" ProgID="Equation.DSMT4" ShapeID="_x0000_i1039" DrawAspect="Content" ObjectID="_1685383750" r:id="rId38"/>
+          <o:OLEObject Type="Embed" ProgID="Equation.DSMT4" ShapeID="_x0000_i1039" DrawAspect="Content" ObjectID="_1782216131" r:id="rId38"/>
         </w:object>
       </w:r>
       <w:r>
@@ -4631,10 +4601,10 @@
           <w:sz w:val="24"/>
         </w:rPr>
         <w:object w:dxaOrig="3060" w:dyaOrig="560" w14:anchorId="46FC0260">
-          <v:shape id="_x0000_i1040" type="#_x0000_t75" style="width:152.25pt;height:28.15pt" o:ole="">
+          <v:shape id="_x0000_i1040" type="#_x0000_t75" style="width:152.15pt;height:28.3pt" o:ole="">
             <v:imagedata r:id="rId39" o:title=""/>
           </v:shape>
-          <o:OLEObject Type="Embed" ProgID="Equation.DSMT4" ShapeID="_x0000_i1040" DrawAspect="Content" ObjectID="_1685383751" r:id="rId40"/>
+          <o:OLEObject Type="Embed" ProgID="Equation.DSMT4" ShapeID="_x0000_i1040" DrawAspect="Content" ObjectID="_1782216132" r:id="rId40"/>
         </w:object>
       </w:r>
       <w:r>
@@ -4784,7 +4754,7 @@
     </w:p>
     <w:p>
       <w:pPr>
-        <w:pStyle w:val="Heading2"/>
+        <w:pStyle w:val="2"/>
         <w:rPr>
           <w:rFonts w:ascii="Times New Roman" w:hAnsi="Times New Roman" w:cs="Times New Roman"/>
         </w:rPr>
@@ -4833,10 +4803,10 @@
           <w:position w:val="-30"/>
         </w:rPr>
         <w:object w:dxaOrig="2640" w:dyaOrig="720" w14:anchorId="0659E283">
-          <v:shape id="_x0000_i1041" type="#_x0000_t75" style="width:130.5pt;height:38.25pt" o:ole="">
+          <v:shape id="_x0000_i1041" type="#_x0000_t75" style="width:130.7pt;height:38.15pt" o:ole="">
             <v:imagedata r:id="rId41" o:title=""/>
           </v:shape>
-          <o:OLEObject Type="Embed" ProgID="Equation.DSMT4" ShapeID="_x0000_i1041" DrawAspect="Content" ObjectID="_1685383752" r:id="rId42"/>
+          <o:OLEObject Type="Embed" ProgID="Equation.DSMT4" ShapeID="_x0000_i1041" DrawAspect="Content" ObjectID="_1782216133" r:id="rId42"/>
         </w:object>
       </w:r>
       <w:r>
@@ -4983,10 +4953,10 @@
           <w:position w:val="-30"/>
         </w:rPr>
         <w:object w:dxaOrig="1180" w:dyaOrig="560" w14:anchorId="4153731D">
-          <v:shape id="_x0000_i1042" type="#_x0000_t75" style="width:60.4pt;height:26.65pt" o:ole="">
+          <v:shape id="_x0000_i1042" type="#_x0000_t75" style="width:60.45pt;height:26.55pt" o:ole="">
             <v:imagedata r:id="rId19" o:title=""/>
           </v:shape>
-          <o:OLEObject Type="Embed" ProgID="Equation.DSMT4" ShapeID="_x0000_i1042" DrawAspect="Content" ObjectID="_1685383753" r:id="rId43"/>
+          <o:OLEObject Type="Embed" ProgID="Equation.DSMT4" ShapeID="_x0000_i1042" DrawAspect="Content" ObjectID="_1782216134" r:id="rId43"/>
         </w:object>
       </w:r>
       <w:r>
@@ -5133,10 +5103,10 @@
           <w:position w:val="-30"/>
         </w:rPr>
         <w:object w:dxaOrig="1980" w:dyaOrig="560" w14:anchorId="3973E9DD">
-          <v:shape id="_x0000_i1043" type="#_x0000_t75" style="width:98.65pt;height:26.65pt" o:ole="">
+          <v:shape id="_x0000_i1043" type="#_x0000_t75" style="width:98.55pt;height:26.55pt" o:ole="">
             <v:imagedata r:id="rId21" o:title=""/>
           </v:shape>
-          <o:OLEObject Type="Embed" ProgID="Equation.DSMT4" ShapeID="_x0000_i1043" DrawAspect="Content" ObjectID="_1685383754" r:id="rId44"/>
+          <o:OLEObject Type="Embed" ProgID="Equation.DSMT4" ShapeID="_x0000_i1043" DrawAspect="Content" ObjectID="_1782216135" r:id="rId44"/>
         </w:object>
       </w:r>
       <w:r>
@@ -5283,10 +5253,10 @@
           <w:position w:val="-30"/>
         </w:rPr>
         <w:object w:dxaOrig="2020" w:dyaOrig="560" w14:anchorId="2EDFA452">
-          <v:shape id="_x0000_i1044" type="#_x0000_t75" style="width:102.4pt;height:26.65pt" o:ole="">
+          <v:shape id="_x0000_i1044" type="#_x0000_t75" style="width:102.45pt;height:26.55pt" o:ole="">
             <v:imagedata r:id="rId23" o:title=""/>
           </v:shape>
-          <o:OLEObject Type="Embed" ProgID="Equation.DSMT4" ShapeID="_x0000_i1044" DrawAspect="Content" ObjectID="_1685383755" r:id="rId45"/>
+          <o:OLEObject Type="Embed" ProgID="Equation.DSMT4" ShapeID="_x0000_i1044" DrawAspect="Content" ObjectID="_1782216136" r:id="rId45"/>
         </w:object>
       </w:r>
       <w:r>
@@ -5433,10 +5403,10 @@
           <w:position w:val="-32"/>
         </w:rPr>
         <w:object w:dxaOrig="4900" w:dyaOrig="760" w14:anchorId="54AF99E1">
-          <v:shape id="_x0000_i1045" type="#_x0000_t75" style="width:243pt;height:38.25pt" o:ole="">
+          <v:shape id="_x0000_i1045" type="#_x0000_t75" style="width:243pt;height:38.15pt" o:ole="">
             <v:imagedata r:id="rId25" o:title=""/>
           </v:shape>
-          <o:OLEObject Type="Embed" ProgID="Equation.DSMT4" ShapeID="_x0000_i1045" DrawAspect="Content" ObjectID="_1685383756" r:id="rId46"/>
+          <o:OLEObject Type="Embed" ProgID="Equation.DSMT4" ShapeID="_x0000_i1045" DrawAspect="Content" ObjectID="_1782216137" r:id="rId46"/>
         </w:object>
       </w:r>
       <w:r>
@@ -5584,10 +5554,10 @@
           <w:position w:val="-30"/>
         </w:rPr>
         <w:object w:dxaOrig="2340" w:dyaOrig="560" w14:anchorId="6FAF4080">
-          <v:shape id="_x0000_i1046" type="#_x0000_t75" style="width:117.4pt;height:26.65pt" o:ole="">
+          <v:shape id="_x0000_i1046" type="#_x0000_t75" style="width:117.45pt;height:26.55pt" o:ole="">
             <v:imagedata r:id="rId47" o:title=""/>
           </v:shape>
-          <o:OLEObject Type="Embed" ProgID="Equation.DSMT4" ShapeID="_x0000_i1046" DrawAspect="Content" ObjectID="_1685383757" r:id="rId48"/>
+          <o:OLEObject Type="Embed" ProgID="Equation.DSMT4" ShapeID="_x0000_i1046" DrawAspect="Content" ObjectID="_1782216138" r:id="rId48"/>
         </w:object>
       </w:r>
       <w:r>
@@ -5734,10 +5704,10 @@
           <w:position w:val="-30"/>
         </w:rPr>
         <w:object w:dxaOrig="2120" w:dyaOrig="560" w14:anchorId="314A60B1">
-          <v:shape id="_x0000_i1047" type="#_x0000_t75" style="width:105.4pt;height:29.65pt" o:ole="">
+          <v:shape id="_x0000_i1047" type="#_x0000_t75" style="width:105.45pt;height:29.55pt" o:ole="">
             <v:imagedata r:id="rId49" o:title=""/>
           </v:shape>
-          <o:OLEObject Type="Embed" ProgID="Equation.DSMT4" ShapeID="_x0000_i1047" DrawAspect="Content" ObjectID="_1685383758" r:id="rId50"/>
+          <o:OLEObject Type="Embed" ProgID="Equation.DSMT4" ShapeID="_x0000_i1047" DrawAspect="Content" ObjectID="_1782216139" r:id="rId50"/>
         </w:object>
       </w:r>
       <w:r>
@@ -5884,10 +5854,10 @@
           <w:position w:val="-14"/>
         </w:rPr>
         <w:object w:dxaOrig="3240" w:dyaOrig="380" w14:anchorId="0D6C3940">
-          <v:shape id="_x0000_i1048" type="#_x0000_t75" style="width:163.15pt;height:19.15pt" o:ole="">
+          <v:shape id="_x0000_i1048" type="#_x0000_t75" style="width:163.3pt;height:19.3pt" o:ole="">
             <v:imagedata r:id="rId31" o:title=""/>
           </v:shape>
-          <o:OLEObject Type="Embed" ProgID="Equation.DSMT4" ShapeID="_x0000_i1048" DrawAspect="Content" ObjectID="_1685383759" r:id="rId51"/>
+          <o:OLEObject Type="Embed" ProgID="Equation.DSMT4" ShapeID="_x0000_i1048" DrawAspect="Content" ObjectID="_1782216140" r:id="rId51"/>
         </w:object>
       </w:r>
       <w:r>
@@ -6034,10 +6004,10 @@
           <w:position w:val="-30"/>
         </w:rPr>
         <w:object w:dxaOrig="2700" w:dyaOrig="560" w14:anchorId="0BDD02A7">
-          <v:shape id="_x0000_i1049" type="#_x0000_t75" style="width:134.65pt;height:26.65pt" o:ole="">
+          <v:shape id="_x0000_i1049" type="#_x0000_t75" style="width:134.55pt;height:26.55pt" o:ole="">
             <v:imagedata r:id="rId33" o:title=""/>
           </v:shape>
-          <o:OLEObject Type="Embed" ProgID="Equation.DSMT4" ShapeID="_x0000_i1049" DrawAspect="Content" ObjectID="_1685383760" r:id="rId52"/>
+          <o:OLEObject Type="Embed" ProgID="Equation.DSMT4" ShapeID="_x0000_i1049" DrawAspect="Content" ObjectID="_1782216141" r:id="rId52"/>
         </w:object>
       </w:r>
       <w:r>
@@ -6184,10 +6154,10 @@
           <w:position w:val="-14"/>
         </w:rPr>
         <w:object w:dxaOrig="2299" w:dyaOrig="400" w14:anchorId="38BB6F33">
-          <v:shape id="_x0000_i1050" type="#_x0000_t75" style="width:115.15pt;height:20.25pt" o:ole="">
+          <v:shape id="_x0000_i1050" type="#_x0000_t75" style="width:115.3pt;height:20.15pt" o:ole="">
             <v:imagedata r:id="rId35" o:title=""/>
           </v:shape>
-          <o:OLEObject Type="Embed" ProgID="Equation.DSMT4" ShapeID="_x0000_i1050" DrawAspect="Content" ObjectID="_1685383761" r:id="rId53"/>
+          <o:OLEObject Type="Embed" ProgID="Equation.DSMT4" ShapeID="_x0000_i1050" DrawAspect="Content" ObjectID="_1782216142" r:id="rId53"/>
         </w:object>
       </w:r>
       <w:r>
@@ -6332,10 +6302,10 @@
           <w:position w:val="-14"/>
         </w:rPr>
         <w:object w:dxaOrig="2340" w:dyaOrig="400" w14:anchorId="09A5C9A7">
-          <v:shape id="_x0000_i1051" type="#_x0000_t75" style="width:117.4pt;height:20.25pt" o:ole="">
+          <v:shape id="_x0000_i1051" type="#_x0000_t75" style="width:117.45pt;height:20.15pt" o:ole="">
             <v:imagedata r:id="rId37" o:title=""/>
           </v:shape>
-          <o:OLEObject Type="Embed" ProgID="Equation.DSMT4" ShapeID="_x0000_i1051" DrawAspect="Content" ObjectID="_1685383762" r:id="rId54"/>
+          <o:OLEObject Type="Embed" ProgID="Equation.DSMT4" ShapeID="_x0000_i1051" DrawAspect="Content" ObjectID="_1782216143" r:id="rId54"/>
         </w:object>
       </w:r>
       <w:r>
@@ -6480,10 +6450,10 @@
           <w:position w:val="-30"/>
         </w:rPr>
         <w:object w:dxaOrig="3060" w:dyaOrig="560" w14:anchorId="3835C224">
-          <v:shape id="_x0000_i1052" type="#_x0000_t75" style="width:152.25pt;height:28.15pt" o:ole="">
+          <v:shape id="_x0000_i1052" type="#_x0000_t75" style="width:152.15pt;height:28.3pt" o:ole="">
             <v:imagedata r:id="rId39" o:title=""/>
           </v:shape>
-          <o:OLEObject Type="Embed" ProgID="Equation.DSMT4" ShapeID="_x0000_i1052" DrawAspect="Content" ObjectID="_1685383763" r:id="rId55"/>
+          <o:OLEObject Type="Embed" ProgID="Equation.DSMT4" ShapeID="_x0000_i1052" DrawAspect="Content" ObjectID="_1782216144" r:id="rId55"/>
         </w:object>
       </w:r>
       <w:r>
@@ -6613,7 +6583,7 @@
     </w:p>
     <w:p>
       <w:pPr>
-        <w:pStyle w:val="Heading1"/>
+        <w:pStyle w:val="1"/>
         <w:widowControl w:val="0"/>
         <w:spacing w:beforeLines="50" w:before="120" w:afterLines="50" w:after="120" w:line="360" w:lineRule="auto"/>
         <w:jc w:val="both"/>
@@ -6875,7 +6845,7 @@
     </w:p>
     <w:tbl>
       <w:tblPr>
-        <w:tblStyle w:val="1"/>
+        <w:tblStyle w:val="11"/>
         <w:tblW w:w="0" w:type="auto"/>
         <w:tblLook w:val="04A0" w:firstRow="1" w:lastRow="0" w:firstColumn="1" w:lastColumn="0" w:noHBand="0" w:noVBand="1"/>
       </w:tblPr>
@@ -7061,7 +7031,7 @@
     </w:p>
     <w:tbl>
       <w:tblPr>
-        <w:tblStyle w:val="1"/>
+        <w:tblStyle w:val="11"/>
         <w:tblW w:w="0" w:type="auto"/>
         <w:tblLook w:val="04A0" w:firstRow="1" w:lastRow="0" w:firstColumn="1" w:lastColumn="0" w:noHBand="0" w:noVBand="1"/>
       </w:tblPr>
@@ -7414,10 +7384,10 @@
           <w:sz w:val="24"/>
         </w:rPr>
         <w:object w:dxaOrig="2040" w:dyaOrig="560" w14:anchorId="7A3A2DF6">
-          <v:shape id="_x0000_i1053" type="#_x0000_t75" style="width:102.4pt;height:28.15pt" o:ole="">
+          <v:shape id="_x0000_i1053" type="#_x0000_t75" style="width:102.45pt;height:28.3pt" o:ole="">
             <v:imagedata r:id="rId56" o:title=""/>
           </v:shape>
-          <o:OLEObject Type="Embed" ProgID="Equation.DSMT4" ShapeID="_x0000_i1053" DrawAspect="Content" ObjectID="_1685383764" r:id="rId57"/>
+          <o:OLEObject Type="Embed" ProgID="Equation.DSMT4" ShapeID="_x0000_i1053" DrawAspect="Content" ObjectID="_1782216145" r:id="rId57"/>
         </w:object>
       </w:r>
       <w:r>
@@ -7590,10 +7560,10 @@
           <w:sz w:val="24"/>
         </w:rPr>
         <w:object w:dxaOrig="2180" w:dyaOrig="560" w14:anchorId="25023599">
-          <v:shape id="_x0000_i1054" type="#_x0000_t75" style="width:109.15pt;height:28.15pt" o:ole="">
+          <v:shape id="_x0000_i1054" type="#_x0000_t75" style="width:109.3pt;height:28.3pt" o:ole="">
             <v:imagedata r:id="rId58" o:title=""/>
           </v:shape>
-          <o:OLEObject Type="Embed" ProgID="Equation.DSMT4" ShapeID="_x0000_i1054" DrawAspect="Content" ObjectID="_1685383765" r:id="rId59"/>
+          <o:OLEObject Type="Embed" ProgID="Equation.DSMT4" ShapeID="_x0000_i1054" DrawAspect="Content" ObjectID="_1782216146" r:id="rId59"/>
         </w:object>
       </w:r>
       <w:r>
@@ -7766,10 +7736,10 @@
           <w:sz w:val="24"/>
         </w:rPr>
         <w:object w:dxaOrig="999" w:dyaOrig="540" w14:anchorId="60CEF28A">
-          <v:shape id="_x0000_i1055" type="#_x0000_t75" style="width:49.5pt;height:27pt" o:ole="">
+          <v:shape id="_x0000_i1055" type="#_x0000_t75" style="width:49.7pt;height:27pt" o:ole="">
             <v:imagedata r:id="rId60" o:title=""/>
           </v:shape>
-          <o:OLEObject Type="Embed" ProgID="Equation.DSMT4" ShapeID="_x0000_i1055" DrawAspect="Content" ObjectID="_1685383766" r:id="rId61"/>
+          <o:OLEObject Type="Embed" ProgID="Equation.DSMT4" ShapeID="_x0000_i1055" DrawAspect="Content" ObjectID="_1782216147" r:id="rId61"/>
         </w:object>
       </w:r>
       <w:r>
@@ -7983,10 +7953,10 @@
           <w:sz w:val="24"/>
         </w:rPr>
         <w:object w:dxaOrig="2320" w:dyaOrig="560" w14:anchorId="7E3B8EAA">
-          <v:shape id="_x0000_i1056" type="#_x0000_t75" style="width:116.25pt;height:28.15pt" o:ole="">
+          <v:shape id="_x0000_i1056" type="#_x0000_t75" style="width:116.15pt;height:28.3pt" o:ole="">
             <v:imagedata r:id="rId62" o:title=""/>
           </v:shape>
-          <o:OLEObject Type="Embed" ProgID="Equation.DSMT4" ShapeID="_x0000_i1056" DrawAspect="Content" ObjectID="_1685383767" r:id="rId63"/>
+          <o:OLEObject Type="Embed" ProgID="Equation.DSMT4" ShapeID="_x0000_i1056" DrawAspect="Content" ObjectID="_1782216148" r:id="rId63"/>
         </w:object>
       </w:r>
       <w:r>
@@ -8159,10 +8129,10 @@
           <w:sz w:val="24"/>
         </w:rPr>
         <w:object w:dxaOrig="2700" w:dyaOrig="560" w14:anchorId="4DDD1D99">
-          <v:shape id="_x0000_i1057" type="#_x0000_t75" style="width:134.65pt;height:28.15pt" o:ole="">
+          <v:shape id="_x0000_i1057" type="#_x0000_t75" style="width:134.55pt;height:28.3pt" o:ole="">
             <v:imagedata r:id="rId64" o:title=""/>
           </v:shape>
-          <o:OLEObject Type="Embed" ProgID="Equation.DSMT4" ShapeID="_x0000_i1057" DrawAspect="Content" ObjectID="_1685383768" r:id="rId65"/>
+          <o:OLEObject Type="Embed" ProgID="Equation.DSMT4" ShapeID="_x0000_i1057" DrawAspect="Content" ObjectID="_1782216149" r:id="rId65"/>
         </w:object>
       </w:r>
       <w:r>
@@ -8335,10 +8305,10 @@
           <w:sz w:val="24"/>
         </w:rPr>
         <w:object w:dxaOrig="940" w:dyaOrig="540" w14:anchorId="36C54A94">
-          <v:shape id="_x0000_i1058" type="#_x0000_t75" style="width:46.9pt;height:27pt" o:ole="">
+          <v:shape id="_x0000_i1058" type="#_x0000_t75" style="width:46.7pt;height:27pt" o:ole="">
             <v:imagedata r:id="rId66" o:title=""/>
           </v:shape>
-          <o:OLEObject Type="Embed" ProgID="Equation.DSMT4" ShapeID="_x0000_i1058" DrawAspect="Content" ObjectID="_1685383769" r:id="rId67"/>
+          <o:OLEObject Type="Embed" ProgID="Equation.DSMT4" ShapeID="_x0000_i1058" DrawAspect="Content" ObjectID="_1782216150" r:id="rId67"/>
         </w:object>
       </w:r>
       <w:r>
@@ -8488,7 +8458,7 @@
     </w:p>
     <w:p>
       <w:pPr>
-        <w:pStyle w:val="Heading1"/>
+        <w:pStyle w:val="1"/>
         <w:widowControl w:val="0"/>
         <w:spacing w:beforeLines="50" w:before="120" w:afterLines="50" w:after="120" w:line="360" w:lineRule="auto"/>
         <w:jc w:val="both"/>
@@ -8967,7 +8937,7 @@
       <w:hyperlink r:id="rId69" w:history="1">
         <w:r>
           <w:rPr>
-            <w:rStyle w:val="Hyperlink"/>
+            <w:rStyle w:val="af1"/>
             <w:rFonts w:ascii="Times New Roman" w:eastAsia="楷体" w:hAnsi="Times New Roman" w:cs="Times New Roman"/>
             <w:sz w:val="24"/>
             <w:szCs w:val="24"/>
@@ -9126,7 +9096,7 @@
       <w:hyperlink r:id="rId70" w:anchor="/1/swap/ETH/WBTC" w:history="1">
         <w:r>
           <w:rPr>
-            <w:rStyle w:val="Hyperlink"/>
+            <w:rStyle w:val="af1"/>
             <w:rFonts w:ascii="Times New Roman" w:eastAsia="楷体" w:hAnsi="Times New Roman" w:cs="Times New Roman"/>
             <w:sz w:val="24"/>
             <w:szCs w:val="24"/>
@@ -9289,7 +9259,7 @@
     </w:p>
     <w:p>
       <w:pPr>
-        <w:pStyle w:val="ListParagraph"/>
+        <w:pStyle w:val="a5"/>
         <w:numPr>
           <w:ilvl w:val="0"/>
           <w:numId w:val="12"/>
@@ -9323,7 +9293,7 @@
     </w:p>
     <w:p>
       <w:pPr>
-        <w:pStyle w:val="ListParagraph"/>
+        <w:pStyle w:val="a5"/>
         <w:ind w:left="360"/>
         <w:jc w:val="center"/>
         <w:rPr>
@@ -9477,7 +9447,7 @@
     </w:p>
     <w:p>
       <w:pPr>
-        <w:pStyle w:val="ListParagraph"/>
+        <w:pStyle w:val="a5"/>
         <w:numPr>
           <w:ilvl w:val="0"/>
           <w:numId w:val="12"/>
@@ -9660,7 +9630,7 @@
     </w:p>
     <w:p>
       <w:pPr>
-        <w:pStyle w:val="ListParagraph"/>
+        <w:pStyle w:val="a5"/>
         <w:numPr>
           <w:ilvl w:val="0"/>
           <w:numId w:val="12"/>
@@ -9919,7 +9889,7 @@
     </w:p>
     <w:tbl>
       <w:tblPr>
-        <w:tblStyle w:val="TableGrid"/>
+        <w:tblStyle w:val="a4"/>
         <w:tblW w:w="0" w:type="auto"/>
         <w:jc w:val="center"/>
         <w:tblLook w:val="04A0" w:firstRow="1" w:lastRow="0" w:firstColumn="1" w:lastColumn="0" w:noHBand="0" w:noVBand="1"/>
@@ -10325,7 +10295,7 @@
     </w:p>
     <w:tbl>
       <w:tblPr>
-        <w:tblStyle w:val="TableGrid"/>
+        <w:tblStyle w:val="a4"/>
         <w:tblW w:w="0" w:type="auto"/>
         <w:jc w:val="center"/>
         <w:tblLook w:val="04A0" w:firstRow="1" w:lastRow="0" w:firstColumn="1" w:lastColumn="0" w:noHBand="0" w:noVBand="1"/>
@@ -10763,7 +10733,7 @@
     </w:p>
     <w:p>
       <w:pPr>
-        <w:pStyle w:val="ListParagraph"/>
+        <w:pStyle w:val="a5"/>
         <w:numPr>
           <w:ilvl w:val="0"/>
           <w:numId w:val="13"/>
@@ -10789,7 +10759,7 @@
     </w:p>
     <w:p>
       <w:pPr>
-        <w:pStyle w:val="ListParagraph"/>
+        <w:pStyle w:val="a5"/>
         <w:numPr>
           <w:ilvl w:val="0"/>
           <w:numId w:val="13"/>
@@ -10815,7 +10785,7 @@
     </w:p>
     <w:p>
       <w:pPr>
-        <w:pStyle w:val="ListParagraph"/>
+        <w:pStyle w:val="a5"/>
         <w:numPr>
           <w:ilvl w:val="0"/>
           <w:numId w:val="13"/>
@@ -10974,7 +10944,7 @@
           <w:szCs w:val="24"/>
         </w:rPr>
         <w:drawing>
-          <wp:inline distT="0" distB="0" distL="0" distR="0" wp14:anchorId="721CF57C" wp14:editId="4DAE2F75">
+          <wp:inline distT="0" distB="0" distL="0" distR="0" wp14:anchorId="721CF57C" wp14:editId="2156FA60">
             <wp:extent cx="4245844" cy="2624127"/>
             <wp:effectExtent l="0" t="0" r="2540" b="5080"/>
             <wp:docPr id="14" name="图片 14"/>
@@ -11138,7 +11108,7 @@
     </w:p>
     <w:p>
       <w:pPr>
-        <w:pStyle w:val="ListParagraph"/>
+        <w:pStyle w:val="a5"/>
         <w:numPr>
           <w:ilvl w:val="0"/>
           <w:numId w:val="14"/>
@@ -11321,7 +11291,7 @@
     </w:p>
     <w:p>
       <w:pPr>
-        <w:pStyle w:val="ListParagraph"/>
+        <w:pStyle w:val="a5"/>
         <w:numPr>
           <w:ilvl w:val="0"/>
           <w:numId w:val="14"/>
@@ -11505,7 +11475,7 @@
     </w:p>
     <w:p>
       <w:pPr>
-        <w:pStyle w:val="ListParagraph"/>
+        <w:pStyle w:val="a5"/>
         <w:numPr>
           <w:ilvl w:val="0"/>
           <w:numId w:val="14"/>
@@ -11716,7 +11686,7 @@
     </w:p>
     <w:tbl>
       <w:tblPr>
-        <w:tblStyle w:val="TableGrid"/>
+        <w:tblStyle w:val="a4"/>
         <w:tblW w:w="0" w:type="auto"/>
         <w:jc w:val="center"/>
         <w:tblLook w:val="04A0" w:firstRow="1" w:lastRow="0" w:firstColumn="1" w:lastColumn="0" w:noHBand="0" w:noVBand="1"/>
@@ -12121,7 +12091,7 @@
     </w:p>
     <w:tbl>
       <w:tblPr>
-        <w:tblStyle w:val="TableGrid"/>
+        <w:tblStyle w:val="a4"/>
         <w:tblW w:w="0" w:type="auto"/>
         <w:jc w:val="center"/>
         <w:tblLook w:val="04A0" w:firstRow="1" w:lastRow="0" w:firstColumn="1" w:lastColumn="0" w:noHBand="0" w:noVBand="1"/>
@@ -12598,7 +12568,7 @@
     </w:p>
     <w:p>
       <w:pPr>
-        <w:pStyle w:val="Heading1"/>
+        <w:pStyle w:val="1"/>
         <w:widowControl w:val="0"/>
         <w:spacing w:beforeLines="50" w:before="120" w:afterLines="50" w:after="120" w:line="360" w:lineRule="auto"/>
         <w:jc w:val="both"/>
@@ -12751,7 +12721,7 @@
     </w:p>
     <w:tbl>
       <w:tblPr>
-        <w:tblStyle w:val="2"/>
+        <w:tblStyle w:val="21"/>
         <w:tblW w:w="0" w:type="auto"/>
         <w:tblInd w:w="0" w:type="dxa"/>
         <w:tblLook w:val="04A0" w:firstRow="1" w:lastRow="0" w:firstColumn="1" w:lastColumn="0" w:noHBand="0" w:noVBand="1"/>
@@ -13361,7 +13331,7 @@
     </w:p>
     <w:tbl>
       <w:tblPr>
-        <w:tblStyle w:val="2"/>
+        <w:tblStyle w:val="21"/>
         <w:tblW w:w="0" w:type="auto"/>
         <w:tblInd w:w="0" w:type="dxa"/>
         <w:tblLook w:val="04A0" w:firstRow="1" w:lastRow="0" w:firstColumn="1" w:lastColumn="0" w:noHBand="0" w:noVBand="1"/>
@@ -13476,10 +13446,10 @@
                 <w:szCs w:val="24"/>
               </w:rPr>
               <w:object w:dxaOrig="390" w:dyaOrig="320" w14:anchorId="7169CDCC">
-                <v:shape id="_x0000_i1059" type="#_x0000_t75" style="width:19.9pt;height:15.75pt" o:ole="">
+                <v:shape id="_x0000_i1059" type="#_x0000_t75" style="width:19.7pt;height:15.85pt" o:ole="">
                   <v:imagedata r:id="rId79" o:title=""/>
                 </v:shape>
-                <o:OLEObject Type="Embed" ProgID="Equation.AxMath" ShapeID="_x0000_i1059" DrawAspect="Content" ObjectID="_1685383770" r:id="rId80"/>
+                <o:OLEObject Type="Embed" ProgID="Equation.AxMath" ShapeID="_x0000_i1059" DrawAspect="Content" ObjectID="_1782216151" r:id="rId80"/>
               </w:object>
             </w:r>
           </w:p>
@@ -13620,10 +13590,10 @@
                 <w:szCs w:val="24"/>
               </w:rPr>
               <w:object w:dxaOrig="360" w:dyaOrig="310" w14:anchorId="030900FA">
-                <v:shape id="_x0000_i1060" type="#_x0000_t75" style="width:17.65pt;height:15.4pt" o:ole="">
+                <v:shape id="_x0000_i1060" type="#_x0000_t75" style="width:17.55pt;height:15.45pt" o:ole="">
                   <v:imagedata r:id="rId81" o:title=""/>
                 </v:shape>
-                <o:OLEObject Type="Embed" ProgID="Equation.AxMath" ShapeID="_x0000_i1060" DrawAspect="Content" ObjectID="_1685383771" r:id="rId82"/>
+                <o:OLEObject Type="Embed" ProgID="Equation.AxMath" ShapeID="_x0000_i1060" DrawAspect="Content" ObjectID="_1782216152" r:id="rId82"/>
               </w:object>
             </w:r>
           </w:p>
@@ -13779,10 +13749,10 @@
                 <w:szCs w:val="24"/>
               </w:rPr>
               <w:object w:dxaOrig="280" w:dyaOrig="310" w14:anchorId="0B771FA9">
-                <v:shape id="_x0000_i1061" type="#_x0000_t75" style="width:14.25pt;height:15.4pt" o:ole="">
+                <v:shape id="_x0000_i1061" type="#_x0000_t75" style="width:14.15pt;height:15.45pt" o:ole="">
                   <v:imagedata r:id="rId83" o:title=""/>
                 </v:shape>
-                <o:OLEObject Type="Embed" ProgID="Equation.AxMath" ShapeID="_x0000_i1061" DrawAspect="Content" ObjectID="_1685383772" r:id="rId84"/>
+                <o:OLEObject Type="Embed" ProgID="Equation.AxMath" ShapeID="_x0000_i1061" DrawAspect="Content" ObjectID="_1782216153" r:id="rId84"/>
               </w:object>
             </w:r>
             <w:r>
@@ -13911,10 +13881,10 @@
                 <w:szCs w:val="24"/>
               </w:rPr>
               <w:object w:dxaOrig="210" w:dyaOrig="310" w14:anchorId="740649A5">
-                <v:shape id="_x0000_i1062" type="#_x0000_t75" style="width:10.5pt;height:15.4pt" o:ole="">
+                <v:shape id="_x0000_i1062" type="#_x0000_t75" style="width:10.7pt;height:15.45pt" o:ole="">
                   <v:imagedata r:id="rId85" o:title=""/>
                 </v:shape>
-                <o:OLEObject Type="Embed" ProgID="Equation.AxMath" ShapeID="_x0000_i1062" DrawAspect="Content" ObjectID="_1685383773" r:id="rId86"/>
+                <o:OLEObject Type="Embed" ProgID="Equation.AxMath" ShapeID="_x0000_i1062" DrawAspect="Content" ObjectID="_1782216154" r:id="rId86"/>
               </w:object>
             </w:r>
             <w:r>
@@ -14010,10 +13980,10 @@
                 <w:szCs w:val="24"/>
               </w:rPr>
               <w:object w:dxaOrig="240" w:dyaOrig="360" w14:anchorId="30443911">
-                <v:shape id="_x0000_i1063" type="#_x0000_t75" style="width:12pt;height:17.65pt" o:ole="">
+                <v:shape id="_x0000_i1063" type="#_x0000_t75" style="width:12pt;height:17.55pt" o:ole="">
                   <v:imagedata r:id="rId87" o:title=""/>
                 </v:shape>
-                <o:OLEObject Type="Embed" ProgID="Equation.AxMath" ShapeID="_x0000_i1063" DrawAspect="Content" ObjectID="_1685383774" r:id="rId88"/>
+                <o:OLEObject Type="Embed" ProgID="Equation.AxMath" ShapeID="_x0000_i1063" DrawAspect="Content" ObjectID="_1782216155" r:id="rId88"/>
               </w:object>
             </w:r>
           </w:p>
@@ -14113,7 +14083,7 @@
     </w:p>
     <w:tbl>
       <w:tblPr>
-        <w:tblStyle w:val="2"/>
+        <w:tblStyle w:val="21"/>
         <w:tblW w:w="5000" w:type="pct"/>
         <w:tblInd w:w="0" w:type="dxa"/>
         <w:tblLook w:val="04A0" w:firstRow="1" w:lastRow="0" w:firstColumn="1" w:lastColumn="0" w:noHBand="0" w:noVBand="1"/>
@@ -14229,10 +14199,10 @@
                 <w:szCs w:val="24"/>
               </w:rPr>
               <w:object w:dxaOrig="380" w:dyaOrig="360" w14:anchorId="444E0EBA">
-                <v:shape id="_x0000_i1064" type="#_x0000_t75" style="width:19.15pt;height:17.65pt" o:ole="">
+                <v:shape id="_x0000_i1064" type="#_x0000_t75" style="width:19.3pt;height:17.55pt" o:ole="">
                   <v:imagedata r:id="rId89" o:title=""/>
                 </v:shape>
-                <o:OLEObject Type="Embed" ProgID="Equation.AxMath" ShapeID="_x0000_i1064" DrawAspect="Content" ObjectID="_1685383775" r:id="rId90"/>
+                <o:OLEObject Type="Embed" ProgID="Equation.AxMath" ShapeID="_x0000_i1064" DrawAspect="Content" ObjectID="_1782216156" r:id="rId90"/>
               </w:object>
             </w:r>
           </w:p>
@@ -14295,10 +14265,10 @@
                 <w:szCs w:val="24"/>
               </w:rPr>
               <w:object w:dxaOrig="490" w:dyaOrig="380" w14:anchorId="0197CF57">
-                <v:shape id="_x0000_i1065" type="#_x0000_t75" style="width:24.4pt;height:19.15pt" o:ole="">
+                <v:shape id="_x0000_i1065" type="#_x0000_t75" style="width:24.45pt;height:19.3pt" o:ole="">
                   <v:imagedata r:id="rId91" o:title=""/>
                 </v:shape>
-                <o:OLEObject Type="Embed" ProgID="Equation.AxMath" ShapeID="_x0000_i1065" DrawAspect="Content" ObjectID="_1685383776" r:id="rId92"/>
+                <o:OLEObject Type="Embed" ProgID="Equation.AxMath" ShapeID="_x0000_i1065" DrawAspect="Content" ObjectID="_1782216157" r:id="rId92"/>
               </w:object>
             </w:r>
             <w:r>
@@ -14364,10 +14334,10 @@
                 <w:szCs w:val="24"/>
               </w:rPr>
               <w:object w:dxaOrig="230" w:dyaOrig="310" w14:anchorId="37F9E0F2">
-                <v:shape id="_x0000_i1066" type="#_x0000_t75" style="width:11.65pt;height:15.4pt" o:ole="">
+                <v:shape id="_x0000_i1066" type="#_x0000_t75" style="width:11.55pt;height:15.45pt" o:ole="">
                   <v:imagedata r:id="rId15" o:title=""/>
                 </v:shape>
-                <o:OLEObject Type="Embed" ProgID="Equation.AxMath" ShapeID="_x0000_i1066" DrawAspect="Content" ObjectID="_1685383777" r:id="rId93"/>
+                <o:OLEObject Type="Embed" ProgID="Equation.AxMath" ShapeID="_x0000_i1066" DrawAspect="Content" ObjectID="_1782216158" r:id="rId93"/>
               </w:object>
             </w:r>
           </w:p>
@@ -14525,10 +14495,10 @@
                 <w:szCs w:val="24"/>
               </w:rPr>
               <w:object w:dxaOrig="350" w:dyaOrig="360" w14:anchorId="0837816E">
-                <v:shape id="_x0000_i1067" type="#_x0000_t75" style="width:17.25pt;height:17.65pt" o:ole="">
+                <v:shape id="_x0000_i1067" type="#_x0000_t75" style="width:17.15pt;height:17.55pt" o:ole="">
                   <v:imagedata r:id="rId94" o:title=""/>
                 </v:shape>
-                <o:OLEObject Type="Embed" ProgID="Equation.AxMath" ShapeID="_x0000_i1067" DrawAspect="Content" ObjectID="_1685383778" r:id="rId95"/>
+                <o:OLEObject Type="Embed" ProgID="Equation.AxMath" ShapeID="_x0000_i1067" DrawAspect="Content" ObjectID="_1782216159" r:id="rId95"/>
               </w:object>
             </w:r>
           </w:p>
@@ -14629,10 +14599,10 @@
                 <w:szCs w:val="24"/>
               </w:rPr>
               <w:object w:dxaOrig="300" w:dyaOrig="360" w14:anchorId="546D0BE9">
-                <v:shape id="_x0000_i1068" type="#_x0000_t75" style="width:15pt;height:17.65pt" o:ole="">
+                <v:shape id="_x0000_i1068" type="#_x0000_t75" style="width:15pt;height:17.55pt" o:ole="">
                   <v:imagedata r:id="rId96" o:title=""/>
                 </v:shape>
-                <o:OLEObject Type="Embed" ProgID="Equation.AxMath" ShapeID="_x0000_i1068" DrawAspect="Content" ObjectID="_1685383779" r:id="rId97"/>
+                <o:OLEObject Type="Embed" ProgID="Equation.AxMath" ShapeID="_x0000_i1068" DrawAspect="Content" ObjectID="_1782216160" r:id="rId97"/>
               </w:object>
             </w:r>
           </w:p>
@@ -14705,10 +14675,10 @@
                 <w:szCs w:val="24"/>
               </w:rPr>
               <w:object w:dxaOrig="310" w:dyaOrig="360" w14:anchorId="766ED743">
-                <v:shape id="_x0000_i1069" type="#_x0000_t75" style="width:15.4pt;height:17.65pt" o:ole="">
+                <v:shape id="_x0000_i1069" type="#_x0000_t75" style="width:15.45pt;height:17.55pt" o:ole="">
                   <v:imagedata r:id="rId98" o:title=""/>
                 </v:shape>
-                <o:OLEObject Type="Embed" ProgID="Equation.AxMath" ShapeID="_x0000_i1069" DrawAspect="Content" ObjectID="_1685383780" r:id="rId99"/>
+                <o:OLEObject Type="Embed" ProgID="Equation.AxMath" ShapeID="_x0000_i1069" DrawAspect="Content" ObjectID="_1782216161" r:id="rId99"/>
               </w:object>
             </w:r>
           </w:p>
@@ -14781,10 +14751,10 @@
                 <w:szCs w:val="24"/>
               </w:rPr>
               <w:object w:dxaOrig="210" w:dyaOrig="360" w14:anchorId="15451B94">
-                <v:shape id="_x0000_i1070" type="#_x0000_t75" style="width:10.5pt;height:17.65pt" o:ole="">
+                <v:shape id="_x0000_i1070" type="#_x0000_t75" style="width:10.7pt;height:17.55pt" o:ole="">
                   <v:imagedata r:id="rId100" o:title=""/>
                 </v:shape>
-                <o:OLEObject Type="Embed" ProgID="Equation.AxMath" ShapeID="_x0000_i1070" DrawAspect="Content" ObjectID="_1685383781" r:id="rId101"/>
+                <o:OLEObject Type="Embed" ProgID="Equation.AxMath" ShapeID="_x0000_i1070" DrawAspect="Content" ObjectID="_1782216162" r:id="rId101"/>
               </w:object>
             </w:r>
           </w:p>
@@ -14857,10 +14827,10 @@
                 <w:szCs w:val="24"/>
               </w:rPr>
               <w:object w:dxaOrig="210" w:dyaOrig="360" w14:anchorId="173FC885">
-                <v:shape id="_x0000_i1071" type="#_x0000_t75" style="width:10.5pt;height:17.65pt" o:ole="">
+                <v:shape id="_x0000_i1071" type="#_x0000_t75" style="width:10.7pt;height:17.55pt" o:ole="">
                   <v:imagedata r:id="rId102" o:title=""/>
                 </v:shape>
-                <o:OLEObject Type="Embed" ProgID="Equation.AxMath" ShapeID="_x0000_i1071" DrawAspect="Content" ObjectID="_1685383782" r:id="rId103"/>
+                <o:OLEObject Type="Embed" ProgID="Equation.AxMath" ShapeID="_x0000_i1071" DrawAspect="Content" ObjectID="_1782216163" r:id="rId103"/>
               </w:object>
             </w:r>
           </w:p>
@@ -15076,10 +15046,10 @@
           <w:szCs w:val="24"/>
         </w:rPr>
         <w:object w:dxaOrig="610" w:dyaOrig="380" w14:anchorId="04FC624C">
-          <v:shape id="_x0000_i1072" type="#_x0000_t75" style="width:30.75pt;height:19.15pt" o:ole="">
+          <v:shape id="_x0000_i1072" type="#_x0000_t75" style="width:30.85pt;height:19.3pt" o:ole="">
             <v:imagedata r:id="rId104" o:title=""/>
           </v:shape>
-          <o:OLEObject Type="Embed" ProgID="Equation.AxMath" ShapeID="_x0000_i1072" DrawAspect="Content" ObjectID="_1685383783" r:id="rId105"/>
+          <o:OLEObject Type="Embed" ProgID="Equation.AxMath" ShapeID="_x0000_i1072" DrawAspect="Content" ObjectID="_1782216164" r:id="rId105"/>
         </w:object>
       </w:r>
       <w:r>
@@ -15103,10 +15073,10 @@
           <w:szCs w:val="24"/>
         </w:rPr>
         <w:object w:dxaOrig="380" w:dyaOrig="360" w14:anchorId="6153B820">
-          <v:shape id="_x0000_i1073" type="#_x0000_t75" style="width:19.15pt;height:17.65pt" o:ole="">
+          <v:shape id="_x0000_i1073" type="#_x0000_t75" style="width:19.3pt;height:17.55pt" o:ole="">
             <v:imagedata r:id="rId89" o:title=""/>
           </v:shape>
-          <o:OLEObject Type="Embed" ProgID="Equation.AxMath" ShapeID="_x0000_i1073" DrawAspect="Content" ObjectID="_1685383784" r:id="rId106"/>
+          <o:OLEObject Type="Embed" ProgID="Equation.AxMath" ShapeID="_x0000_i1073" DrawAspect="Content" ObjectID="_1782216165" r:id="rId106"/>
         </w:object>
       </w:r>
       <w:r>
@@ -15130,10 +15100,10 @@
           <w:szCs w:val="24"/>
         </w:rPr>
         <w:object w:dxaOrig="390" w:dyaOrig="360" w14:anchorId="63CB9E81">
-          <v:shape id="_x0000_i1074" type="#_x0000_t75" style="width:19.9pt;height:17.65pt" o:ole="">
+          <v:shape id="_x0000_i1074" type="#_x0000_t75" style="width:19.7pt;height:17.55pt" o:ole="">
             <v:imagedata r:id="rId107" o:title=""/>
           </v:shape>
-          <o:OLEObject Type="Embed" ProgID="Equation.AxMath" ShapeID="_x0000_i1074" DrawAspect="Content" ObjectID="_1685383785" r:id="rId108"/>
+          <o:OLEObject Type="Embed" ProgID="Equation.AxMath" ShapeID="_x0000_i1074" DrawAspect="Content" ObjectID="_1782216166" r:id="rId108"/>
         </w:object>
       </w:r>
       <w:r>
@@ -15176,10 +15146,10 @@
           <w:szCs w:val="21"/>
         </w:rPr>
         <w:object w:dxaOrig="350" w:dyaOrig="270" w14:anchorId="158CB6DF">
-          <v:shape id="_x0000_i1075" type="#_x0000_t75" style="width:17.25pt;height:13.15pt" o:ole="">
+          <v:shape id="_x0000_i1075" type="#_x0000_t75" style="width:17.15pt;height:13.3pt" o:ole="">
             <v:imagedata r:id="rId109" o:title=""/>
           </v:shape>
-          <o:OLEObject Type="Embed" ProgID="Equation.AxMath" ShapeID="_x0000_i1075" DrawAspect="Content" ObjectID="_1685383786" r:id="rId110"/>
+          <o:OLEObject Type="Embed" ProgID="Equation.AxMath" ShapeID="_x0000_i1075" DrawAspect="Content" ObjectID="_1782216167" r:id="rId110"/>
         </w:object>
       </w:r>
       <w:r>
@@ -15223,10 +15193,10 @@
           <w:szCs w:val="21"/>
         </w:rPr>
         <w:object w:dxaOrig="360" w:dyaOrig="270" w14:anchorId="52505417">
-          <v:shape id="_x0000_i1076" type="#_x0000_t75" style="width:17.65pt;height:13.15pt" o:ole="">
+          <v:shape id="_x0000_i1076" type="#_x0000_t75" style="width:17.55pt;height:13.3pt" o:ole="">
             <v:imagedata r:id="rId111" o:title=""/>
           </v:shape>
-          <o:OLEObject Type="Embed" ProgID="Equation.AxMath" ShapeID="_x0000_i1076" DrawAspect="Content" ObjectID="_1685383787" r:id="rId112"/>
+          <o:OLEObject Type="Embed" ProgID="Equation.AxMath" ShapeID="_x0000_i1076" DrawAspect="Content" ObjectID="_1782216168" r:id="rId112"/>
         </w:object>
       </w:r>
       <w:r>
@@ -15270,10 +15240,10 @@
           <w:szCs w:val="24"/>
         </w:rPr>
         <w:object w:dxaOrig="3530" w:dyaOrig="380" w14:anchorId="6EB6D058">
-          <v:shape id="_x0000_i1077" type="#_x0000_t75" style="width:176.65pt;height:19.15pt" o:ole="">
+          <v:shape id="_x0000_i1077" type="#_x0000_t75" style="width:176.55pt;height:19.3pt" o:ole="">
             <v:imagedata r:id="rId113" o:title=""/>
           </v:shape>
-          <o:OLEObject Type="Embed" ProgID="Equation.AxMath" ShapeID="_x0000_i1077" DrawAspect="Content" ObjectID="_1685383788" r:id="rId114"/>
+          <o:OLEObject Type="Embed" ProgID="Equation.AxMath" ShapeID="_x0000_i1077" DrawAspect="Content" ObjectID="_1782216169" r:id="rId114"/>
         </w:object>
       </w:r>
       <w:r>
@@ -15321,10 +15291,10 @@
           <w:szCs w:val="24"/>
         </w:rPr>
         <w:object w:dxaOrig="1850" w:dyaOrig="670" w14:anchorId="76639F93">
-          <v:shape id="_x0000_i1078" type="#_x0000_t75" style="width:92.65pt;height:33.75pt" o:ole="">
+          <v:shape id="_x0000_i1078" type="#_x0000_t75" style="width:92.55pt;height:33.85pt" o:ole="">
             <v:imagedata r:id="rId115" o:title=""/>
           </v:shape>
-          <o:OLEObject Type="Embed" ProgID="Equation.AxMath" ShapeID="_x0000_i1078" DrawAspect="Content" ObjectID="_1685383789" r:id="rId116"/>
+          <o:OLEObject Type="Embed" ProgID="Equation.AxMath" ShapeID="_x0000_i1078" DrawAspect="Content" ObjectID="_1782216170" r:id="rId116"/>
         </w:object>
       </w:r>
     </w:p>
@@ -15404,10 +15374,10 @@
           <w:szCs w:val="24"/>
         </w:rPr>
         <w:object w:dxaOrig="3010" w:dyaOrig="710" w14:anchorId="66EDC1E9">
-          <v:shape id="_x0000_i1079" type="#_x0000_t75" style="width:150.4pt;height:35.25pt" o:ole="">
+          <v:shape id="_x0000_i1079" type="#_x0000_t75" style="width:150.45pt;height:35.15pt" o:ole="">
             <v:imagedata r:id="rId117" o:title=""/>
           </v:shape>
-          <o:OLEObject Type="Embed" ProgID="Equation.AxMath" ShapeID="_x0000_i1079" DrawAspect="Content" ObjectID="_1685383790" r:id="rId118"/>
+          <o:OLEObject Type="Embed" ProgID="Equation.AxMath" ShapeID="_x0000_i1079" DrawAspect="Content" ObjectID="_1782216171" r:id="rId118"/>
         </w:object>
       </w:r>
       <w:r>
@@ -15895,10 +15865,10 @@
           <w:szCs w:val="24"/>
         </w:rPr>
         <w:object w:dxaOrig="1250" w:dyaOrig="590" w14:anchorId="4A34FD0F">
-          <v:shape id="_x0000_i1080" type="#_x0000_t75" style="width:62.25pt;height:29.25pt" o:ole="">
+          <v:shape id="_x0000_i1080" type="#_x0000_t75" style="width:62.15pt;height:29.15pt" o:ole="">
             <v:imagedata r:id="rId119" o:title=""/>
           </v:shape>
-          <o:OLEObject Type="Embed" ProgID="Equation.AxMath" ShapeID="_x0000_i1080" DrawAspect="Content" ObjectID="_1685383791" r:id="rId120"/>
+          <o:OLEObject Type="Embed" ProgID="Equation.AxMath" ShapeID="_x0000_i1080" DrawAspect="Content" ObjectID="_1782216172" r:id="rId120"/>
         </w:object>
       </w:r>
       <w:r>
@@ -16050,10 +16020,10 @@
           <w:szCs w:val="24"/>
         </w:rPr>
         <w:object w:dxaOrig="1290" w:dyaOrig="590" w14:anchorId="6DDCF420">
-          <v:shape id="_x0000_i1081" type="#_x0000_t75" style="width:64.5pt;height:29.25pt" o:ole="">
+          <v:shape id="_x0000_i1081" type="#_x0000_t75" style="width:64.7pt;height:29.15pt" o:ole="">
             <v:imagedata r:id="rId121" o:title=""/>
           </v:shape>
-          <o:OLEObject Type="Embed" ProgID="Equation.AxMath" ShapeID="_x0000_i1081" DrawAspect="Content" ObjectID="_1685383792" r:id="rId122"/>
+          <o:OLEObject Type="Embed" ProgID="Equation.AxMath" ShapeID="_x0000_i1081" DrawAspect="Content" ObjectID="_1782216173" r:id="rId122"/>
         </w:object>
       </w:r>
       <w:r>
@@ -16205,10 +16175,10 @@
           <w:szCs w:val="24"/>
         </w:rPr>
         <w:object w:dxaOrig="1340" w:dyaOrig="590" w14:anchorId="508E5AFF">
-          <v:shape id="_x0000_i1082" type="#_x0000_t75" style="width:66.75pt;height:29.25pt" o:ole="">
+          <v:shape id="_x0000_i1082" type="#_x0000_t75" style="width:66.85pt;height:29.15pt" o:ole="">
             <v:imagedata r:id="rId123" o:title=""/>
           </v:shape>
-          <o:OLEObject Type="Embed" ProgID="Equation.AxMath" ShapeID="_x0000_i1082" DrawAspect="Content" ObjectID="_1685383793" r:id="rId124"/>
+          <o:OLEObject Type="Embed" ProgID="Equation.AxMath" ShapeID="_x0000_i1082" DrawAspect="Content" ObjectID="_1782216174" r:id="rId124"/>
         </w:object>
       </w:r>
       <w:r>
@@ -16453,10 +16423,10 @@
           <w:szCs w:val="24"/>
         </w:rPr>
         <w:object w:dxaOrig="3840" w:dyaOrig="670" w14:anchorId="0045CDB8">
-          <v:shape id="_x0000_i1083" type="#_x0000_t75" style="width:192pt;height:33.75pt" o:ole="">
+          <v:shape id="_x0000_i1083" type="#_x0000_t75" style="width:192pt;height:33.85pt" o:ole="">
             <v:imagedata r:id="rId125" o:title=""/>
           </v:shape>
-          <o:OLEObject Type="Embed" ProgID="Equation.AxMath" ShapeID="_x0000_i1083" DrawAspect="Content" ObjectID="_1685383794" r:id="rId126"/>
+          <o:OLEObject Type="Embed" ProgID="Equation.AxMath" ShapeID="_x0000_i1083" DrawAspect="Content" ObjectID="_1782216175" r:id="rId126"/>
         </w:object>
       </w:r>
       <w:r>
@@ -16608,10 +16578,10 @@
           <w:szCs w:val="24"/>
         </w:rPr>
         <w:object w:dxaOrig="1680" w:dyaOrig="560" w14:anchorId="10F1C099">
-          <v:shape id="_x0000_i1084" type="#_x0000_t75" style="width:84pt;height:27.75pt" o:ole="">
+          <v:shape id="_x0000_i1084" type="#_x0000_t75" style="width:84pt;height:27.85pt" o:ole="">
             <v:imagedata r:id="rId127" o:title=""/>
           </v:shape>
-          <o:OLEObject Type="Embed" ProgID="Equation.AxMath" ShapeID="_x0000_i1084" DrawAspect="Content" ObjectID="_1685383795" r:id="rId128"/>
+          <o:OLEObject Type="Embed" ProgID="Equation.AxMath" ShapeID="_x0000_i1084" DrawAspect="Content" ObjectID="_1782216176" r:id="rId128"/>
         </w:object>
       </w:r>
       <w:r>
@@ -16823,10 +16793,10 @@
           <w:szCs w:val="24"/>
         </w:rPr>
         <w:object w:dxaOrig="350" w:dyaOrig="360" w14:anchorId="25765C44">
-          <v:shape id="_x0000_i1085" type="#_x0000_t75" style="width:17.25pt;height:17.65pt" o:ole="">
+          <v:shape id="_x0000_i1085" type="#_x0000_t75" style="width:17.15pt;height:17.55pt" o:ole="">
             <v:imagedata r:id="rId94" o:title=""/>
           </v:shape>
-          <o:OLEObject Type="Embed" ProgID="Equation.AxMath" ShapeID="_x0000_i1085" DrawAspect="Content" ObjectID="_1685383796" r:id="rId129"/>
+          <o:OLEObject Type="Embed" ProgID="Equation.AxMath" ShapeID="_x0000_i1085" DrawAspect="Content" ObjectID="_1782216177" r:id="rId129"/>
         </w:object>
       </w:r>
       <w:r>
@@ -16891,10 +16861,10 @@
           <w:szCs w:val="24"/>
         </w:rPr>
         <w:object w:dxaOrig="360" w:dyaOrig="320" w14:anchorId="48BE64C4">
-          <v:shape id="_x0000_i1086" type="#_x0000_t75" style="width:17.65pt;height:15.75pt" o:ole="">
+          <v:shape id="_x0000_i1086" type="#_x0000_t75" style="width:17.55pt;height:15.85pt" o:ole="">
             <v:imagedata r:id="rId81" o:title=""/>
           </v:shape>
-          <o:OLEObject Type="Embed" ProgID="Equation.AxMath" ShapeID="_x0000_i1086" DrawAspect="Content" ObjectID="_1685383797" r:id="rId130"/>
+          <o:OLEObject Type="Embed" ProgID="Equation.AxMath" ShapeID="_x0000_i1086" DrawAspect="Content" ObjectID="_1782216178" r:id="rId130"/>
         </w:object>
       </w:r>
       <w:r>
@@ -16917,10 +16887,10 @@
           <w:szCs w:val="24"/>
         </w:rPr>
         <w:object w:dxaOrig="390" w:dyaOrig="320" w14:anchorId="4B2C8ADE">
-          <v:shape id="_x0000_i1087" type="#_x0000_t75" style="width:19.9pt;height:15.75pt" o:ole="">
+          <v:shape id="_x0000_i1087" type="#_x0000_t75" style="width:19.7pt;height:15.85pt" o:ole="">
             <v:imagedata r:id="rId79" o:title=""/>
           </v:shape>
-          <o:OLEObject Type="Embed" ProgID="Equation.AxMath" ShapeID="_x0000_i1087" DrawAspect="Content" ObjectID="_1685383798" r:id="rId131"/>
+          <o:OLEObject Type="Embed" ProgID="Equation.AxMath" ShapeID="_x0000_i1087" DrawAspect="Content" ObjectID="_1782216179" r:id="rId131"/>
         </w:object>
       </w:r>
       <w:r>
@@ -16943,10 +16913,10 @@
           <w:szCs w:val="24"/>
         </w:rPr>
         <w:object w:dxaOrig="360" w:dyaOrig="320" w14:anchorId="06D8546C">
-          <v:shape id="_x0000_i1088" type="#_x0000_t75" style="width:17.65pt;height:15.75pt" o:ole="">
+          <v:shape id="_x0000_i1088" type="#_x0000_t75" style="width:17.55pt;height:15.85pt" o:ole="">
             <v:imagedata r:id="rId81" o:title=""/>
           </v:shape>
-          <o:OLEObject Type="Embed" ProgID="Equation.AxMath" ShapeID="_x0000_i1088" DrawAspect="Content" ObjectID="_1685383799" r:id="rId132"/>
+          <o:OLEObject Type="Embed" ProgID="Equation.AxMath" ShapeID="_x0000_i1088" DrawAspect="Content" ObjectID="_1782216180" r:id="rId132"/>
         </w:object>
       </w:r>
       <w:r>
@@ -16994,10 +16964,10 @@
           <w:szCs w:val="24"/>
         </w:rPr>
         <w:object w:dxaOrig="3520" w:dyaOrig="640" w14:anchorId="342B6AAF">
-          <v:shape id="_x0000_i1089" type="#_x0000_t75" style="width:176.25pt;height:32.25pt" o:ole="">
+          <v:shape id="_x0000_i1089" type="#_x0000_t75" style="width:176.15pt;height:32.15pt" o:ole="">
             <v:imagedata r:id="rId133" o:title=""/>
           </v:shape>
-          <o:OLEObject Type="Embed" ProgID="Equation.AxMath" ShapeID="_x0000_i1089" DrawAspect="Content" ObjectID="_1685383800" r:id="rId134"/>
+          <o:OLEObject Type="Embed" ProgID="Equation.AxMath" ShapeID="_x0000_i1089" DrawAspect="Content" ObjectID="_1782216181" r:id="rId134"/>
         </w:object>
       </w:r>
       <w:r>
@@ -17149,10 +17119,10 @@
           <w:szCs w:val="24"/>
         </w:rPr>
         <w:object w:dxaOrig="2390" w:dyaOrig="310" w14:anchorId="00A87EF0">
-          <v:shape id="_x0000_i1090" type="#_x0000_t75" style="width:119.65pt;height:15.4pt" o:ole="">
+          <v:shape id="_x0000_i1090" type="#_x0000_t75" style="width:119.55pt;height:15.45pt" o:ole="">
             <v:imagedata r:id="rId135" o:title=""/>
           </v:shape>
-          <o:OLEObject Type="Embed" ProgID="Equation.AxMath" ShapeID="_x0000_i1090" DrawAspect="Content" ObjectID="_1685383801" r:id="rId136"/>
+          <o:OLEObject Type="Embed" ProgID="Equation.AxMath" ShapeID="_x0000_i1090" DrawAspect="Content" ObjectID="_1782216182" r:id="rId136"/>
         </w:object>
       </w:r>
       <w:r>
@@ -17304,10 +17274,10 @@
           <w:szCs w:val="24"/>
         </w:rPr>
         <w:object w:dxaOrig="2360" w:dyaOrig="310" w14:anchorId="5B1A7BFA">
-          <v:shape id="_x0000_i1091" type="#_x0000_t75" style="width:118.15pt;height:15.4pt" o:ole="">
+          <v:shape id="_x0000_i1091" type="#_x0000_t75" style="width:118.3pt;height:15.45pt" o:ole="">
             <v:imagedata r:id="rId137" o:title=""/>
           </v:shape>
-          <o:OLEObject Type="Embed" ProgID="Equation.AxMath" ShapeID="_x0000_i1091" DrawAspect="Content" ObjectID="_1685383802" r:id="rId138"/>
+          <o:OLEObject Type="Embed" ProgID="Equation.AxMath" ShapeID="_x0000_i1091" DrawAspect="Content" ObjectID="_1782216183" r:id="rId138"/>
         </w:object>
       </w:r>
       <w:r>
@@ -17794,10 +17764,10 @@
           <w:szCs w:val="24"/>
         </w:rPr>
         <w:object w:dxaOrig="290" w:dyaOrig="310" w14:anchorId="221307E8">
-          <v:shape id="_x0000_i1092" type="#_x0000_t75" style="width:14.65pt;height:15.4pt" o:ole="">
+          <v:shape id="_x0000_i1092" type="#_x0000_t75" style="width:14.55pt;height:15.45pt" o:ole="">
             <v:imagedata r:id="rId83" o:title=""/>
           </v:shape>
-          <o:OLEObject Type="Embed" ProgID="Equation.AxMath" ShapeID="_x0000_i1092" DrawAspect="Content" ObjectID="_1685383803" r:id="rId140"/>
+          <o:OLEObject Type="Embed" ProgID="Equation.AxMath" ShapeID="_x0000_i1092" DrawAspect="Content" ObjectID="_1782216184" r:id="rId140"/>
         </w:object>
       </w:r>
       <w:r>
@@ -17820,10 +17790,10 @@
           <w:szCs w:val="24"/>
         </w:rPr>
         <w:object w:dxaOrig="390" w:dyaOrig="320" w14:anchorId="4F23054E">
-          <v:shape id="_x0000_i1093" type="#_x0000_t75" style="width:19.9pt;height:15.75pt" o:ole="">
+          <v:shape id="_x0000_i1093" type="#_x0000_t75" style="width:19.7pt;height:15.85pt" o:ole="">
             <v:imagedata r:id="rId79" o:title=""/>
           </v:shape>
-          <o:OLEObject Type="Embed" ProgID="Equation.AxMath" ShapeID="_x0000_i1093" DrawAspect="Content" ObjectID="_1685383804" r:id="rId141"/>
+          <o:OLEObject Type="Embed" ProgID="Equation.AxMath" ShapeID="_x0000_i1093" DrawAspect="Content" ObjectID="_1782216185" r:id="rId141"/>
         </w:object>
       </w:r>
       <w:r>
@@ -17846,10 +17816,10 @@
           <w:szCs w:val="24"/>
         </w:rPr>
         <w:object w:dxaOrig="290" w:dyaOrig="310" w14:anchorId="0D8F59C1">
-          <v:shape id="_x0000_i1094" type="#_x0000_t75" style="width:14.65pt;height:15.4pt" o:ole="">
+          <v:shape id="_x0000_i1094" type="#_x0000_t75" style="width:14.55pt;height:15.45pt" o:ole="">
             <v:imagedata r:id="rId83" o:title=""/>
           </v:shape>
-          <o:OLEObject Type="Embed" ProgID="Equation.AxMath" ShapeID="_x0000_i1094" DrawAspect="Content" ObjectID="_1685383805" r:id="rId142"/>
+          <o:OLEObject Type="Embed" ProgID="Equation.AxMath" ShapeID="_x0000_i1094" DrawAspect="Content" ObjectID="_1782216186" r:id="rId142"/>
         </w:object>
       </w:r>
       <w:r>
@@ -17897,10 +17867,10 @@
           <w:szCs w:val="24"/>
         </w:rPr>
         <w:object w:dxaOrig="3200" w:dyaOrig="310" w14:anchorId="4F73017A">
-          <v:shape id="_x0000_i1095" type="#_x0000_t75" style="width:159.75pt;height:15.4pt" o:ole="">
+          <v:shape id="_x0000_i1095" type="#_x0000_t75" style="width:159.85pt;height:15.45pt" o:ole="">
             <v:imagedata r:id="rId143" o:title=""/>
           </v:shape>
-          <o:OLEObject Type="Embed" ProgID="Equation.AxMath" ShapeID="_x0000_i1095" DrawAspect="Content" ObjectID="_1685383806" r:id="rId144"/>
+          <o:OLEObject Type="Embed" ProgID="Equation.AxMath" ShapeID="_x0000_i1095" DrawAspect="Content" ObjectID="_1782216187" r:id="rId144"/>
         </w:object>
       </w:r>
       <w:r>
@@ -18052,10 +18022,10 @@
           <w:szCs w:val="24"/>
         </w:rPr>
         <w:object w:dxaOrig="2340" w:dyaOrig="550" w14:anchorId="0A0C8049">
-          <v:shape id="_x0000_i1096" type="#_x0000_t75" style="width:117pt;height:27.4pt" o:ole="">
+          <v:shape id="_x0000_i1096" type="#_x0000_t75" style="width:117pt;height:27.45pt" o:ole="">
             <v:imagedata r:id="rId145" o:title=""/>
           </v:shape>
-          <o:OLEObject Type="Embed" ProgID="Equation.AxMath" ShapeID="_x0000_i1096" DrawAspect="Content" ObjectID="_1685383807" r:id="rId146"/>
+          <o:OLEObject Type="Embed" ProgID="Equation.AxMath" ShapeID="_x0000_i1096" DrawAspect="Content" ObjectID="_1782216188" r:id="rId146"/>
         </w:object>
       </w:r>
       <w:r>
@@ -18207,10 +18177,10 @@
           <w:szCs w:val="24"/>
         </w:rPr>
         <w:object w:dxaOrig="2290" w:dyaOrig="550" w14:anchorId="1CA237A1">
-          <v:shape id="_x0000_i1097" type="#_x0000_t75" style="width:114.75pt;height:27.4pt" o:ole="">
+          <v:shape id="_x0000_i1097" type="#_x0000_t75" style="width:114.85pt;height:27.45pt" o:ole="">
             <v:imagedata r:id="rId147" o:title=""/>
           </v:shape>
-          <o:OLEObject Type="Embed" ProgID="Equation.AxMath" ShapeID="_x0000_i1097" DrawAspect="Content" ObjectID="_1685383808" r:id="rId148"/>
+          <o:OLEObject Type="Embed" ProgID="Equation.AxMath" ShapeID="_x0000_i1097" DrawAspect="Content" ObjectID="_1782216189" r:id="rId148"/>
         </w:object>
       </w:r>
       <w:r>
@@ -18481,10 +18451,10 @@
           <w:szCs w:val="24"/>
         </w:rPr>
         <w:object w:dxaOrig="2930" w:dyaOrig="590" w14:anchorId="163CDD6E">
-          <v:shape id="_x0000_i1098" type="#_x0000_t75" style="width:146.25pt;height:29.25pt" o:ole="">
+          <v:shape id="_x0000_i1098" type="#_x0000_t75" style="width:146.15pt;height:29.15pt" o:ole="">
             <v:imagedata r:id="rId149" o:title=""/>
           </v:shape>
-          <o:OLEObject Type="Embed" ProgID="Equation.AxMath" ShapeID="_x0000_i1098" DrawAspect="Content" ObjectID="_1685383809" r:id="rId150"/>
+          <o:OLEObject Type="Embed" ProgID="Equation.AxMath" ShapeID="_x0000_i1098" DrawAspect="Content" ObjectID="_1782216190" r:id="rId150"/>
         </w:object>
       </w:r>
       <w:r>
@@ -18800,7 +18770,7 @@
           <v:shape id="_x0000_i1099" type="#_x0000_t75" style="width:261pt;height:414pt" o:ole="">
             <v:imagedata r:id="rId151" o:title=""/>
           </v:shape>
-          <o:OLEObject Type="Embed" ProgID="Equation.AxMath" ShapeID="_x0000_i1099" DrawAspect="Content" ObjectID="_1685383810" r:id="rId152"/>
+          <o:OLEObject Type="Embed" ProgID="Equation.AxMath" ShapeID="_x0000_i1099" DrawAspect="Content" ObjectID="_1782216191" r:id="rId152"/>
         </w:object>
       </w:r>
     </w:p>
@@ -18896,7 +18866,7 @@
     </w:p>
     <w:p>
       <w:pPr>
-        <w:pStyle w:val="Heading1"/>
+        <w:pStyle w:val="1"/>
         <w:widowControl w:val="0"/>
         <w:spacing w:beforeLines="50" w:before="120" w:afterLines="50" w:after="120" w:line="360" w:lineRule="auto"/>
         <w:jc w:val="both"/>
@@ -23440,7 +23410,7 @@
     </w:p>
     <w:p>
       <w:pPr>
-        <w:pStyle w:val="Heading1"/>
+        <w:pStyle w:val="1"/>
         <w:widowControl w:val="0"/>
         <w:spacing w:beforeLines="50" w:before="120" w:afterLines="50" w:after="120" w:line="360" w:lineRule="auto"/>
         <w:jc w:val="both"/>
@@ -23477,7 +23447,7 @@
     </w:p>
     <w:tbl>
       <w:tblPr>
-        <w:tblStyle w:val="TableGrid"/>
+        <w:tblStyle w:val="a4"/>
         <w:tblW w:w="0" w:type="auto"/>
         <w:tblLook w:val="04A0" w:firstRow="1" w:lastRow="0" w:firstColumn="1" w:lastColumn="0" w:noHBand="0" w:noVBand="1"/>
       </w:tblPr>
@@ -23630,7 +23600,7 @@
           </w:tcPr>
           <w:p>
             <w:pPr>
-              <w:pStyle w:val="ListParagraph"/>
+              <w:pStyle w:val="a5"/>
               <w:widowControl w:val="0"/>
               <w:numPr>
                 <w:ilvl w:val="0"/>
@@ -23653,7 +23623,7 @@
           </w:p>
           <w:p>
             <w:pPr>
-              <w:pStyle w:val="ListParagraph"/>
+              <w:pStyle w:val="a5"/>
               <w:widowControl w:val="0"/>
               <w:numPr>
                 <w:ilvl w:val="0"/>
@@ -23925,7 +23895,7 @@
 </file>
 
 <file path=word/endnotes.xml><?xml version="1.0" encoding="utf-8"?>
-<w:endnotes xmlns:wpc="http://schemas.microsoft.com/office/word/2010/wordprocessingCanvas" xmlns:cx="http://schemas.microsoft.com/office/drawing/2014/chartex" xmlns:cx1="http://schemas.microsoft.com/office/drawing/2015/9/8/chartex" xmlns:cx2="http://schemas.microsoft.com/office/drawing/2015/10/21/chartex" xmlns:cx3="http://schemas.microsoft.com/office/drawing/2016/5/9/chartex" xmlns:cx4="http://schemas.microsoft.com/office/drawing/2016/5/10/chartex" xmlns:cx5="http://schemas.microsoft.com/office/drawing/2016/5/11/chartex" xmlns:cx6="http://schemas.microsoft.com/office/drawing/2016/5/12/chartex" xmlns:cx7="http://schemas.microsoft.com/office/drawing/2016/5/13/chartex" xmlns:cx8="http://schemas.microsoft.com/office/drawing/2016/5/14/chartex" xmlns:mc="http://schemas.openxmlformats.org/markup-compatibility/2006" xmlns:aink="http://schemas.microsoft.com/office/drawing/2016/ink" xmlns:am3d="http://schemas.microsoft.com/office/drawing/2017/model3d" xmlns:o="urn:schemas-microsoft-com:office:office" xmlns:r="http://schemas.openxmlformats.org/officeDocument/2006/relationships" xmlns:m="http://schemas.openxmlformats.org/officeDocument/2006/math" xmlns:v="urn:schemas-microsoft-com:vml" xmlns:wp14="http://schemas.microsoft.com/office/word/2010/wordprocessingDrawing" xmlns:wp="http://schemas.openxmlformats.org/drawingml/2006/wordprocessingDrawing" xmlns:w10="urn:schemas-microsoft-com:office:word" xmlns:w="http://schemas.openxmlformats.org/wordprocessingml/2006/main" xmlns:w14="http://schemas.microsoft.com/office/word/2010/wordml" xmlns:w15="http://schemas.microsoft.com/office/word/2012/wordml" xmlns:w16cex="http://schemas.microsoft.com/office/word/2018/wordml/cex" xmlns:w16cid="http://schemas.microsoft.com/office/word/2016/wordml/cid" xmlns:w16="http://schemas.microsoft.com/office/word/2018/wordml" xmlns:w16sdtdh="http://schemas.microsoft.com/office/word/2020/wordml/sdtdatahash" xmlns:w16se="http://schemas.microsoft.com/office/word/2015/wordml/symex" xmlns:wpg="http://schemas.microsoft.com/office/word/2010/wordprocessingGroup" xmlns:wpi="http://schemas.microsoft.com/office/word/2010/wordprocessingInk" xmlns:wne="http://schemas.microsoft.com/office/word/2006/wordml" xmlns:wps="http://schemas.microsoft.com/office/word/2010/wordprocessingShape" mc:Ignorable="w14 w15 w16se w16cid w16 w16cex w16sdtdh wp14">
+<w:endnotes xmlns:wpc="http://schemas.microsoft.com/office/word/2010/wordprocessingCanvas" xmlns:cx="http://schemas.microsoft.com/office/drawing/2014/chartex" xmlns:cx1="http://schemas.microsoft.com/office/drawing/2015/9/8/chartex" xmlns:cx2="http://schemas.microsoft.com/office/drawing/2015/10/21/chartex" xmlns:cx3="http://schemas.microsoft.com/office/drawing/2016/5/9/chartex" xmlns:cx4="http://schemas.microsoft.com/office/drawing/2016/5/10/chartex" xmlns:cx5="http://schemas.microsoft.com/office/drawing/2016/5/11/chartex" xmlns:cx6="http://schemas.microsoft.com/office/drawing/2016/5/12/chartex" xmlns:cx7="http://schemas.microsoft.com/office/drawing/2016/5/13/chartex" xmlns:cx8="http://schemas.microsoft.com/office/drawing/2016/5/14/chartex" xmlns:mc="http://schemas.openxmlformats.org/markup-compatibility/2006" xmlns:aink="http://schemas.microsoft.com/office/drawing/2016/ink" xmlns:am3d="http://schemas.microsoft.com/office/drawing/2017/model3d" xmlns:o="urn:schemas-microsoft-com:office:office" xmlns:oel="http://schemas.microsoft.com/office/2019/extlst" xmlns:r="http://schemas.openxmlformats.org/officeDocument/2006/relationships" xmlns:m="http://schemas.openxmlformats.org/officeDocument/2006/math" xmlns:v="urn:schemas-microsoft-com:vml" xmlns:wp14="http://schemas.microsoft.com/office/word/2010/wordprocessingDrawing" xmlns:wp="http://schemas.openxmlformats.org/drawingml/2006/wordprocessingDrawing" xmlns:w10="urn:schemas-microsoft-com:office:word" xmlns:w="http://schemas.openxmlformats.org/wordprocessingml/2006/main" xmlns:w14="http://schemas.microsoft.com/office/word/2010/wordml" xmlns:w15="http://schemas.microsoft.com/office/word/2012/wordml" xmlns:w16cex="http://schemas.microsoft.com/office/word/2018/wordml/cex" xmlns:w16cid="http://schemas.microsoft.com/office/word/2016/wordml/cid" xmlns:w16="http://schemas.microsoft.com/office/word/2018/wordml" xmlns:w16du="http://schemas.microsoft.com/office/word/2023/wordml/word16du" xmlns:w16sdtdh="http://schemas.microsoft.com/office/word/2020/wordml/sdtdatahash" xmlns:w16se="http://schemas.microsoft.com/office/word/2015/wordml/symex" xmlns:wpg="http://schemas.microsoft.com/office/word/2010/wordprocessingGroup" xmlns:wpi="http://schemas.microsoft.com/office/word/2010/wordprocessingInk" xmlns:wne="http://schemas.microsoft.com/office/word/2006/wordml" xmlns:wps="http://schemas.microsoft.com/office/word/2010/wordprocessingShape" mc:Ignorable="w14 w15 w16se w16cid w16 w16cex w16sdtdh w16du wp14">
   <w:endnote w:type="separator" w:id="-1">
     <w:p>
       <w:pPr>
@@ -23950,7 +23920,7 @@
 </file>
 
 <file path=word/footnotes.xml><?xml version="1.0" encoding="utf-8"?>
-<w:footnotes xmlns:wpc="http://schemas.microsoft.com/office/word/2010/wordprocessingCanvas" xmlns:cx="http://schemas.microsoft.com/office/drawing/2014/chartex" xmlns:cx1="http://schemas.microsoft.com/office/drawing/2015/9/8/chartex" xmlns:cx2="http://schemas.microsoft.com/office/drawing/2015/10/21/chartex" xmlns:cx3="http://schemas.microsoft.com/office/drawing/2016/5/9/chartex" xmlns:cx4="http://schemas.microsoft.com/office/drawing/2016/5/10/chartex" xmlns:cx5="http://schemas.microsoft.com/office/drawing/2016/5/11/chartex" xmlns:cx6="http://schemas.microsoft.com/office/drawing/2016/5/12/chartex" xmlns:cx7="http://schemas.microsoft.com/office/drawing/2016/5/13/chartex" xmlns:cx8="http://schemas.microsoft.com/office/drawing/2016/5/14/chartex" xmlns:mc="http://schemas.openxmlformats.org/markup-compatibility/2006" xmlns:aink="http://schemas.microsoft.com/office/drawing/2016/ink" xmlns:am3d="http://schemas.microsoft.com/office/drawing/2017/model3d" xmlns:o="urn:schemas-microsoft-com:office:office" xmlns:r="http://schemas.openxmlformats.org/officeDocument/2006/relationships" xmlns:m="http://schemas.openxmlformats.org/officeDocument/2006/math" xmlns:v="urn:schemas-microsoft-com:vml" xmlns:wp14="http://schemas.microsoft.com/office/word/2010/wordprocessingDrawing" xmlns:wp="http://schemas.openxmlformats.org/drawingml/2006/wordprocessingDrawing" xmlns:w10="urn:schemas-microsoft-com:office:word" xmlns:w="http://schemas.openxmlformats.org/wordprocessingml/2006/main" xmlns:w14="http://schemas.microsoft.com/office/word/2010/wordml" xmlns:w15="http://schemas.microsoft.com/office/word/2012/wordml" xmlns:w16cex="http://schemas.microsoft.com/office/word/2018/wordml/cex" xmlns:w16cid="http://schemas.microsoft.com/office/word/2016/wordml/cid" xmlns:w16="http://schemas.microsoft.com/office/word/2018/wordml" xmlns:w16sdtdh="http://schemas.microsoft.com/office/word/2020/wordml/sdtdatahash" xmlns:w16se="http://schemas.microsoft.com/office/word/2015/wordml/symex" xmlns:wpg="http://schemas.microsoft.com/office/word/2010/wordprocessingGroup" xmlns:wpi="http://schemas.microsoft.com/office/word/2010/wordprocessingInk" xmlns:wne="http://schemas.microsoft.com/office/word/2006/wordml" xmlns:wps="http://schemas.microsoft.com/office/word/2010/wordprocessingShape" mc:Ignorable="w14 w15 w16se w16cid w16 w16cex w16sdtdh wp14">
+<w:footnotes xmlns:wpc="http://schemas.microsoft.com/office/word/2010/wordprocessingCanvas" xmlns:cx="http://schemas.microsoft.com/office/drawing/2014/chartex" xmlns:cx1="http://schemas.microsoft.com/office/drawing/2015/9/8/chartex" xmlns:cx2="http://schemas.microsoft.com/office/drawing/2015/10/21/chartex" xmlns:cx3="http://schemas.microsoft.com/office/drawing/2016/5/9/chartex" xmlns:cx4="http://schemas.microsoft.com/office/drawing/2016/5/10/chartex" xmlns:cx5="http://schemas.microsoft.com/office/drawing/2016/5/11/chartex" xmlns:cx6="http://schemas.microsoft.com/office/drawing/2016/5/12/chartex" xmlns:cx7="http://schemas.microsoft.com/office/drawing/2016/5/13/chartex" xmlns:cx8="http://schemas.microsoft.com/office/drawing/2016/5/14/chartex" xmlns:mc="http://schemas.openxmlformats.org/markup-compatibility/2006" xmlns:aink="http://schemas.microsoft.com/office/drawing/2016/ink" xmlns:am3d="http://schemas.microsoft.com/office/drawing/2017/model3d" xmlns:o="urn:schemas-microsoft-com:office:office" xmlns:oel="http://schemas.microsoft.com/office/2019/extlst" xmlns:r="http://schemas.openxmlformats.org/officeDocument/2006/relationships" xmlns:m="http://schemas.openxmlformats.org/officeDocument/2006/math" xmlns:v="urn:schemas-microsoft-com:vml" xmlns:wp14="http://schemas.microsoft.com/office/word/2010/wordprocessingDrawing" xmlns:wp="http://schemas.openxmlformats.org/drawingml/2006/wordprocessingDrawing" xmlns:w10="urn:schemas-microsoft-com:office:word" xmlns:w="http://schemas.openxmlformats.org/wordprocessingml/2006/main" xmlns:w14="http://schemas.microsoft.com/office/word/2010/wordml" xmlns:w15="http://schemas.microsoft.com/office/word/2012/wordml" xmlns:w16cex="http://schemas.microsoft.com/office/word/2018/wordml/cex" xmlns:w16cid="http://schemas.microsoft.com/office/word/2016/wordml/cid" xmlns:w16="http://schemas.microsoft.com/office/word/2018/wordml" xmlns:w16du="http://schemas.microsoft.com/office/word/2023/wordml/word16du" xmlns:w16sdtdh="http://schemas.microsoft.com/office/word/2020/wordml/sdtdatahash" xmlns:w16se="http://schemas.microsoft.com/office/word/2015/wordml/symex" xmlns:wpg="http://schemas.microsoft.com/office/word/2010/wordprocessingGroup" xmlns:wpi="http://schemas.microsoft.com/office/word/2010/wordprocessingInk" xmlns:wne="http://schemas.microsoft.com/office/word/2006/wordml" xmlns:wps="http://schemas.microsoft.com/office/word/2010/wordprocessingShape" mc:Ignorable="w14 w15 w16se w16cid w16 w16cex w16sdtdh w16du wp14">
   <w:footnote w:type="separator" w:id="-1">
     <w:p>
       <w:pPr>
@@ -23975,7 +23945,7 @@
 </file>
 
 <file path=word/numbering.xml><?xml version="1.0" encoding="utf-8"?>
-<w:numbering xmlns:wpc="http://schemas.microsoft.com/office/word/2010/wordprocessingCanvas" xmlns:cx="http://schemas.microsoft.com/office/drawing/2014/chartex" xmlns:cx1="http://schemas.microsoft.com/office/drawing/2015/9/8/chartex" xmlns:cx2="http://schemas.microsoft.com/office/drawing/2015/10/21/chartex" xmlns:cx3="http://schemas.microsoft.com/office/drawing/2016/5/9/chartex" xmlns:cx4="http://schemas.microsoft.com/office/drawing/2016/5/10/chartex" xmlns:cx5="http://schemas.microsoft.com/office/drawing/2016/5/11/chartex" xmlns:cx6="http://schemas.microsoft.com/office/drawing/2016/5/12/chartex" xmlns:cx7="http://schemas.microsoft.com/office/drawing/2016/5/13/chartex" xmlns:cx8="http://schemas.microsoft.com/office/drawing/2016/5/14/chartex" xmlns:mc="http://schemas.openxmlformats.org/markup-compatibility/2006" xmlns:aink="http://schemas.microsoft.com/office/drawing/2016/ink" xmlns:am3d="http://schemas.microsoft.com/office/drawing/2017/model3d" xmlns:o="urn:schemas-microsoft-com:office:office" xmlns:r="http://schemas.openxmlformats.org/officeDocument/2006/relationships" xmlns:m="http://schemas.openxmlformats.org/officeDocument/2006/math" xmlns:v="urn:schemas-microsoft-com:vml" xmlns:wp14="http://schemas.microsoft.com/office/word/2010/wordprocessingDrawing" xmlns:wp="http://schemas.openxmlformats.org/drawingml/2006/wordprocessingDrawing" xmlns:w10="urn:schemas-microsoft-com:office:word" xmlns:w="http://schemas.openxmlformats.org/wordprocessingml/2006/main" xmlns:w14="http://schemas.microsoft.com/office/word/2010/wordml" xmlns:w15="http://schemas.microsoft.com/office/word/2012/wordml" xmlns:w16cex="http://schemas.microsoft.com/office/word/2018/wordml/cex" xmlns:w16cid="http://schemas.microsoft.com/office/word/2016/wordml/cid" xmlns:w16="http://schemas.microsoft.com/office/word/2018/wordml" xmlns:w16sdtdh="http://schemas.microsoft.com/office/word/2020/wordml/sdtdatahash" xmlns:w16se="http://schemas.microsoft.com/office/word/2015/wordml/symex" xmlns:wpg="http://schemas.microsoft.com/office/word/2010/wordprocessingGroup" xmlns:wpi="http://schemas.microsoft.com/office/word/2010/wordprocessingInk" xmlns:wne="http://schemas.microsoft.com/office/word/2006/wordml" xmlns:wps="http://schemas.microsoft.com/office/word/2010/wordprocessingShape" mc:Ignorable="w14 w15 w16se w16cid w16 w16cex w16sdtdh wp14">
+<w:numbering xmlns:wpc="http://schemas.microsoft.com/office/word/2010/wordprocessingCanvas" xmlns:cx="http://schemas.microsoft.com/office/drawing/2014/chartex" xmlns:cx1="http://schemas.microsoft.com/office/drawing/2015/9/8/chartex" xmlns:cx2="http://schemas.microsoft.com/office/drawing/2015/10/21/chartex" xmlns:cx3="http://schemas.microsoft.com/office/drawing/2016/5/9/chartex" xmlns:cx4="http://schemas.microsoft.com/office/drawing/2016/5/10/chartex" xmlns:cx5="http://schemas.microsoft.com/office/drawing/2016/5/11/chartex" xmlns:cx6="http://schemas.microsoft.com/office/drawing/2016/5/12/chartex" xmlns:cx7="http://schemas.microsoft.com/office/drawing/2016/5/13/chartex" xmlns:cx8="http://schemas.microsoft.com/office/drawing/2016/5/14/chartex" xmlns:mc="http://schemas.openxmlformats.org/markup-compatibility/2006" xmlns:aink="http://schemas.microsoft.com/office/drawing/2016/ink" xmlns:am3d="http://schemas.microsoft.com/office/drawing/2017/model3d" xmlns:o="urn:schemas-microsoft-com:office:office" xmlns:oel="http://schemas.microsoft.com/office/2019/extlst" xmlns:r="http://schemas.openxmlformats.org/officeDocument/2006/relationships" xmlns:m="http://schemas.openxmlformats.org/officeDocument/2006/math" xmlns:v="urn:schemas-microsoft-com:vml" xmlns:wp14="http://schemas.microsoft.com/office/word/2010/wordprocessingDrawing" xmlns:wp="http://schemas.openxmlformats.org/drawingml/2006/wordprocessingDrawing" xmlns:w10="urn:schemas-microsoft-com:office:word" xmlns:w="http://schemas.openxmlformats.org/wordprocessingml/2006/main" xmlns:w14="http://schemas.microsoft.com/office/word/2010/wordml" xmlns:w15="http://schemas.microsoft.com/office/word/2012/wordml" xmlns:w16cex="http://schemas.microsoft.com/office/word/2018/wordml/cex" xmlns:w16cid="http://schemas.microsoft.com/office/word/2016/wordml/cid" xmlns:w16="http://schemas.microsoft.com/office/word/2018/wordml" xmlns:w16du="http://schemas.microsoft.com/office/word/2023/wordml/word16du" xmlns:w16sdtdh="http://schemas.microsoft.com/office/word/2020/wordml/sdtdatahash" xmlns:w16se="http://schemas.microsoft.com/office/word/2015/wordml/symex" xmlns:wpg="http://schemas.microsoft.com/office/word/2010/wordprocessingGroup" xmlns:wpi="http://schemas.microsoft.com/office/word/2010/wordprocessingInk" xmlns:wne="http://schemas.microsoft.com/office/word/2006/wordml" xmlns:wps="http://schemas.microsoft.com/office/word/2010/wordprocessingShape" mc:Ignorable="w14 w15 w16se w16cid w16 w16cex w16sdtdh w16du wp14">
   <w:abstractNum w:abstractNumId="0" w15:restartNumberingAfterBreak="0">
     <w:nsid w:val="0AA92858"/>
     <w:multiLevelType w:val="hybridMultilevel"/>
@@ -25601,40 +25571,40 @@
       </w:rPr>
     </w:lvl>
   </w:abstractNum>
-  <w:num w:numId="1">
+  <w:num w:numId="1" w16cid:durableId="263853771">
     <w:abstractNumId w:val="1"/>
   </w:num>
-  <w:num w:numId="2">
+  <w:num w:numId="2" w16cid:durableId="877738233">
     <w:abstractNumId w:val="5"/>
   </w:num>
-  <w:num w:numId="3">
+  <w:num w:numId="3" w16cid:durableId="1003554825">
     <w:abstractNumId w:val="11"/>
   </w:num>
-  <w:num w:numId="4">
+  <w:num w:numId="4" w16cid:durableId="2088067625">
     <w:abstractNumId w:val="2"/>
   </w:num>
-  <w:num w:numId="5">
+  <w:num w:numId="5" w16cid:durableId="968437287">
     <w:abstractNumId w:val="3"/>
   </w:num>
-  <w:num w:numId="6">
+  <w:num w:numId="6" w16cid:durableId="427699320">
     <w:abstractNumId w:val="10"/>
   </w:num>
-  <w:num w:numId="7">
+  <w:num w:numId="7" w16cid:durableId="222915738">
     <w:abstractNumId w:val="15"/>
   </w:num>
-  <w:num w:numId="8">
+  <w:num w:numId="8" w16cid:durableId="265499474">
     <w:abstractNumId w:val="9"/>
   </w:num>
-  <w:num w:numId="9">
+  <w:num w:numId="9" w16cid:durableId="1650016596">
     <w:abstractNumId w:val="6"/>
   </w:num>
-  <w:num w:numId="10">
+  <w:num w:numId="10" w16cid:durableId="67457647">
     <w:abstractNumId w:val="13"/>
   </w:num>
-  <w:num w:numId="11">
+  <w:num w:numId="11" w16cid:durableId="778911942">
     <w:abstractNumId w:val="8"/>
   </w:num>
-  <w:num w:numId="12">
+  <w:num w:numId="12" w16cid:durableId="1981156984">
     <w:abstractNumId w:val="12"/>
     <w:lvlOverride w:ilvl="0">
       <w:startOverride w:val="1"/>
@@ -25664,10 +25634,10 @@
       <w:startOverride w:val="1"/>
     </w:lvlOverride>
   </w:num>
-  <w:num w:numId="13">
+  <w:num w:numId="13" w16cid:durableId="934364467">
     <w:abstractNumId w:val="0"/>
   </w:num>
-  <w:num w:numId="14">
+  <w:num w:numId="14" w16cid:durableId="1091317049">
     <w:abstractNumId w:val="7"/>
     <w:lvlOverride w:ilvl="0">
       <w:startOverride w:val="1"/>
@@ -25697,17 +25667,17 @@
       <w:startOverride w:val="1"/>
     </w:lvlOverride>
   </w:num>
-  <w:num w:numId="15">
+  <w:num w:numId="15" w16cid:durableId="1586841352">
     <w:abstractNumId w:val="14"/>
   </w:num>
-  <w:num w:numId="16">
+  <w:num w:numId="16" w16cid:durableId="1773285885">
     <w:abstractNumId w:val="4"/>
   </w:num>
 </w:numbering>
 </file>
 
 <file path=word/styles.xml><?xml version="1.0" encoding="utf-8"?>
-<w:styles xmlns:mc="http://schemas.openxmlformats.org/markup-compatibility/2006" xmlns:r="http://schemas.openxmlformats.org/officeDocument/2006/relationships" xmlns:w="http://schemas.openxmlformats.org/wordprocessingml/2006/main" xmlns:w14="http://schemas.microsoft.com/office/word/2010/wordml" xmlns:w15="http://schemas.microsoft.com/office/word/2012/wordml" xmlns:w16cex="http://schemas.microsoft.com/office/word/2018/wordml/cex" xmlns:w16cid="http://schemas.microsoft.com/office/word/2016/wordml/cid" xmlns:w16="http://schemas.microsoft.com/office/word/2018/wordml" xmlns:w16sdtdh="http://schemas.microsoft.com/office/word/2020/wordml/sdtdatahash" xmlns:w16se="http://schemas.microsoft.com/office/word/2015/wordml/symex" mc:Ignorable="w14 w15 w16se w16cid w16 w16cex w16sdtdh">
+<w:styles xmlns:mc="http://schemas.openxmlformats.org/markup-compatibility/2006" xmlns:r="http://schemas.openxmlformats.org/officeDocument/2006/relationships" xmlns:w="http://schemas.openxmlformats.org/wordprocessingml/2006/main" xmlns:w14="http://schemas.microsoft.com/office/word/2010/wordml" xmlns:w15="http://schemas.microsoft.com/office/word/2012/wordml" xmlns:w16cex="http://schemas.microsoft.com/office/word/2018/wordml/cex" xmlns:w16cid="http://schemas.microsoft.com/office/word/2016/wordml/cid" xmlns:w16="http://schemas.microsoft.com/office/word/2018/wordml" xmlns:w16du="http://schemas.microsoft.com/office/word/2023/wordml/word16du" xmlns:w16sdtdh="http://schemas.microsoft.com/office/word/2020/wordml/sdtdatahash" xmlns:w16se="http://schemas.microsoft.com/office/word/2015/wordml/symex" mc:Ignorable="w14 w15 w16se w16cid w16 w16cex w16sdtdh w16du">
   <w:docDefaults>
     <w:rPrDefault>
       <w:rPr>
@@ -25829,6 +25799,7 @@
     <w:lsdException w:name="HTML Sample" w:semiHidden="1" w:unhideWhenUsed="1"/>
     <w:lsdException w:name="HTML Typewriter" w:semiHidden="1" w:unhideWhenUsed="1"/>
     <w:lsdException w:name="HTML Variable" w:semiHidden="1" w:unhideWhenUsed="1"/>
+    <w:lsdException w:name="Normal Table" w:semiHidden="1" w:unhideWhenUsed="1"/>
     <w:lsdException w:name="annotation subject" w:semiHidden="1" w:unhideWhenUsed="1"/>
     <w:lsdException w:name="No List" w:semiHidden="1" w:unhideWhenUsed="1"/>
     <w:lsdException w:name="Outline List 1" w:semiHidden="1" w:unhideWhenUsed="1"/>
@@ -25875,8 +25846,10 @@
     <w:lsdException w:name="Table Subtle 2" w:semiHidden="1" w:unhideWhenUsed="1"/>
     <w:lsdException w:name="Table Web 1" w:semiHidden="1" w:unhideWhenUsed="1"/>
     <w:lsdException w:name="Table Web 2" w:semiHidden="1" w:unhideWhenUsed="1"/>
+    <w:lsdException w:name="Table Web 3" w:semiHidden="1" w:unhideWhenUsed="1"/>
     <w:lsdException w:name="Balloon Text" w:semiHidden="1" w:unhideWhenUsed="1"/>
     <w:lsdException w:name="Table Grid" w:uiPriority="39"/>
+    <w:lsdException w:name="Table Theme" w:semiHidden="1" w:unhideWhenUsed="1"/>
     <w:lsdException w:name="Placeholder Text" w:semiHidden="1"/>
     <w:lsdException w:name="No Spacing" w:uiPriority="1" w:qFormat="1"/>
     <w:lsdException w:name="Light Shading" w:uiPriority="60"/>
@@ -26098,16 +26071,16 @@
     <w:lsdException w:name="Unresolved Mention" w:semiHidden="1" w:unhideWhenUsed="1"/>
     <w:lsdException w:name="Smart Link" w:semiHidden="1" w:unhideWhenUsed="1"/>
   </w:latentStyles>
-  <w:style w:type="paragraph" w:default="1" w:styleId="Normal">
+  <w:style w:type="paragraph" w:default="1" w:styleId="a">
     <w:name w:val="Normal"/>
     <w:qFormat/>
     <w:rsid w:val="00B837FB"/>
   </w:style>
-  <w:style w:type="paragraph" w:styleId="Heading1">
+  <w:style w:type="paragraph" w:styleId="1">
     <w:name w:val="heading 1"/>
-    <w:basedOn w:val="Normal"/>
-    <w:next w:val="Normal"/>
-    <w:link w:val="Heading1Char"/>
+    <w:basedOn w:val="a"/>
+    <w:next w:val="a"/>
+    <w:link w:val="10"/>
     <w:uiPriority w:val="9"/>
     <w:qFormat/>
     <w:rsid w:val="00287BEE"/>
@@ -26125,11 +26098,11 @@
       <w:szCs w:val="44"/>
     </w:rPr>
   </w:style>
-  <w:style w:type="paragraph" w:styleId="Heading2">
+  <w:style w:type="paragraph" w:styleId="2">
     <w:name w:val="heading 2"/>
-    <w:basedOn w:val="Normal"/>
-    <w:next w:val="Normal"/>
-    <w:link w:val="Heading2Char"/>
+    <w:basedOn w:val="a"/>
+    <w:next w:val="a"/>
+    <w:link w:val="20"/>
     <w:uiPriority w:val="9"/>
     <w:unhideWhenUsed/>
     <w:qFormat/>
@@ -26152,13 +26125,13 @@
       <w:szCs w:val="32"/>
     </w:rPr>
   </w:style>
-  <w:style w:type="character" w:default="1" w:styleId="DefaultParagraphFont">
+  <w:style w:type="character" w:default="1" w:styleId="a0">
     <w:name w:val="Default Paragraph Font"/>
     <w:uiPriority w:val="1"/>
     <w:semiHidden/>
     <w:unhideWhenUsed/>
   </w:style>
-  <w:style w:type="table" w:default="1" w:styleId="TableNormal">
+  <w:style w:type="table" w:default="1" w:styleId="a1">
     <w:name w:val="Normal Table"/>
     <w:uiPriority w:val="99"/>
     <w:semiHidden/>
@@ -26173,15 +26146,15 @@
       </w:tblCellMar>
     </w:tblPr>
   </w:style>
-  <w:style w:type="numbering" w:default="1" w:styleId="NoList">
+  <w:style w:type="numbering" w:default="1" w:styleId="a2">
     <w:name w:val="No List"/>
     <w:uiPriority w:val="99"/>
     <w:semiHidden/>
     <w:unhideWhenUsed/>
   </w:style>
-  <w:style w:type="character" w:styleId="PlaceholderText">
+  <w:style w:type="character" w:styleId="a3">
     <w:name w:val="Placeholder Text"/>
-    <w:basedOn w:val="DefaultParagraphFont"/>
+    <w:basedOn w:val="a0"/>
     <w:uiPriority w:val="99"/>
     <w:semiHidden/>
     <w:rsid w:val="008E5F0A"/>
@@ -26189,9 +26162,9 @@
       <w:color w:val="808080"/>
     </w:rPr>
   </w:style>
-  <w:style w:type="table" w:styleId="TableGrid">
+  <w:style w:type="table" w:styleId="a4">
     <w:name w:val="Table Grid"/>
-    <w:basedOn w:val="TableNormal"/>
+    <w:basedOn w:val="a1"/>
     <w:uiPriority w:val="39"/>
     <w:rsid w:val="00EF22E4"/>
     <w:pPr>
@@ -26208,9 +26181,9 @@
       </w:tblBorders>
     </w:tblPr>
   </w:style>
-  <w:style w:type="paragraph" w:styleId="ListParagraph">
+  <w:style w:type="paragraph" w:styleId="a5">
     <w:name w:val="List Paragraph"/>
-    <w:basedOn w:val="Normal"/>
+    <w:basedOn w:val="a"/>
     <w:uiPriority w:val="34"/>
     <w:qFormat/>
     <w:rsid w:val="0020505E"/>
@@ -26219,9 +26192,9 @@
       <w:contextualSpacing/>
     </w:pPr>
   </w:style>
-  <w:style w:type="character" w:styleId="HTMLCode">
+  <w:style w:type="character" w:styleId="HTML">
     <w:name w:val="HTML Code"/>
-    <w:basedOn w:val="DefaultParagraphFont"/>
+    <w:basedOn w:val="a0"/>
     <w:rsid w:val="007F23A6"/>
     <w:rPr>
       <w:rFonts w:ascii="Courier New" w:eastAsia="Times New Roman" w:hAnsi="Courier New" w:cs="Courier New"/>
@@ -26229,9 +26202,9 @@
       <w:szCs w:val="20"/>
     </w:rPr>
   </w:style>
-  <w:style w:type="character" w:styleId="CommentReference">
+  <w:style w:type="character" w:styleId="a6">
     <w:name w:val="annotation reference"/>
-    <w:basedOn w:val="DefaultParagraphFont"/>
+    <w:basedOn w:val="a0"/>
     <w:uiPriority w:val="99"/>
     <w:semiHidden/>
     <w:unhideWhenUsed/>
@@ -26241,28 +26214,28 @@
       <w:szCs w:val="21"/>
     </w:rPr>
   </w:style>
-  <w:style w:type="paragraph" w:styleId="CommentText">
+  <w:style w:type="paragraph" w:styleId="a7">
     <w:name w:val="annotation text"/>
-    <w:basedOn w:val="Normal"/>
-    <w:link w:val="CommentTextChar"/>
+    <w:basedOn w:val="a"/>
+    <w:link w:val="a8"/>
     <w:uiPriority w:val="99"/>
     <w:semiHidden/>
     <w:unhideWhenUsed/>
     <w:rsid w:val="0068791C"/>
   </w:style>
-  <w:style w:type="character" w:customStyle="1" w:styleId="CommentTextChar">
-    <w:name w:val="Comment Text Char"/>
-    <w:basedOn w:val="DefaultParagraphFont"/>
-    <w:link w:val="CommentText"/>
+  <w:style w:type="character" w:customStyle="1" w:styleId="a8">
+    <w:name w:val="批注文字 字符"/>
+    <w:basedOn w:val="a0"/>
+    <w:link w:val="a7"/>
     <w:uiPriority w:val="99"/>
     <w:semiHidden/>
     <w:rsid w:val="0068791C"/>
   </w:style>
-  <w:style w:type="paragraph" w:styleId="CommentSubject">
+  <w:style w:type="paragraph" w:styleId="a9">
     <w:name w:val="annotation subject"/>
-    <w:basedOn w:val="CommentText"/>
-    <w:next w:val="CommentText"/>
-    <w:link w:val="CommentSubjectChar"/>
+    <w:basedOn w:val="a7"/>
+    <w:next w:val="a7"/>
+    <w:link w:val="aa"/>
     <w:uiPriority w:val="99"/>
     <w:semiHidden/>
     <w:unhideWhenUsed/>
@@ -26272,10 +26245,10 @@
       <w:bCs/>
     </w:rPr>
   </w:style>
-  <w:style w:type="character" w:customStyle="1" w:styleId="CommentSubjectChar">
-    <w:name w:val="Comment Subject Char"/>
-    <w:basedOn w:val="CommentTextChar"/>
-    <w:link w:val="CommentSubject"/>
+  <w:style w:type="character" w:customStyle="1" w:styleId="aa">
+    <w:name w:val="批注主题 字符"/>
+    <w:basedOn w:val="a8"/>
+    <w:link w:val="a9"/>
     <w:uiPriority w:val="99"/>
     <w:semiHidden/>
     <w:rsid w:val="0068791C"/>
@@ -26284,10 +26257,10 @@
       <w:bCs/>
     </w:rPr>
   </w:style>
-  <w:style w:type="paragraph" w:styleId="BalloonText">
+  <w:style w:type="paragraph" w:styleId="ab">
     <w:name w:val="Balloon Text"/>
-    <w:basedOn w:val="Normal"/>
-    <w:link w:val="BalloonTextChar"/>
+    <w:basedOn w:val="a"/>
+    <w:link w:val="ac"/>
     <w:uiPriority w:val="99"/>
     <w:semiHidden/>
     <w:unhideWhenUsed/>
@@ -26300,10 +26273,10 @@
       <w:szCs w:val="18"/>
     </w:rPr>
   </w:style>
-  <w:style w:type="character" w:customStyle="1" w:styleId="BalloonTextChar">
-    <w:name w:val="Balloon Text Char"/>
-    <w:basedOn w:val="DefaultParagraphFont"/>
-    <w:link w:val="BalloonText"/>
+  <w:style w:type="character" w:customStyle="1" w:styleId="ac">
+    <w:name w:val="批注框文本 字符"/>
+    <w:basedOn w:val="a0"/>
+    <w:link w:val="ab"/>
     <w:uiPriority w:val="99"/>
     <w:semiHidden/>
     <w:rsid w:val="0068791C"/>
@@ -26312,10 +26285,10 @@
       <w:szCs w:val="18"/>
     </w:rPr>
   </w:style>
-  <w:style w:type="character" w:customStyle="1" w:styleId="Heading2Char">
-    <w:name w:val="Heading 2 Char"/>
-    <w:basedOn w:val="DefaultParagraphFont"/>
-    <w:link w:val="Heading2"/>
+  <w:style w:type="character" w:customStyle="1" w:styleId="20">
+    <w:name w:val="标题 2 字符"/>
+    <w:basedOn w:val="a0"/>
+    <w:link w:val="2"/>
     <w:uiPriority w:val="9"/>
     <w:rsid w:val="00E6316C"/>
     <w:rPr>
@@ -26330,8 +26303,8 @@
   </w:style>
   <w:style w:type="paragraph" w:customStyle="1" w:styleId="AMDisplayEquation">
     <w:name w:val="AMDisplayEquation"/>
-    <w:basedOn w:val="Normal"/>
-    <w:next w:val="Normal"/>
+    <w:basedOn w:val="a"/>
+    <w:next w:val="a"/>
     <w:link w:val="AMDisplayEquation0"/>
     <w:rsid w:val="003816D7"/>
     <w:pPr>
@@ -26354,7 +26327,7 @@
   </w:style>
   <w:style w:type="character" w:customStyle="1" w:styleId="AMDisplayEquation0">
     <w:name w:val="AMDisplayEquation 字符"/>
-    <w:basedOn w:val="DefaultParagraphFont"/>
+    <w:basedOn w:val="a0"/>
     <w:link w:val="AMDisplayEquation"/>
     <w:rsid w:val="003816D7"/>
     <w:rPr>
@@ -26365,10 +26338,10 @@
       <w:szCs w:val="24"/>
     </w:rPr>
   </w:style>
-  <w:style w:type="character" w:customStyle="1" w:styleId="Heading1Char">
-    <w:name w:val="Heading 1 Char"/>
-    <w:basedOn w:val="DefaultParagraphFont"/>
-    <w:link w:val="Heading1"/>
+  <w:style w:type="character" w:customStyle="1" w:styleId="10">
+    <w:name w:val="标题 1 字符"/>
+    <w:basedOn w:val="a0"/>
+    <w:link w:val="1"/>
     <w:uiPriority w:val="9"/>
     <w:rsid w:val="00287BEE"/>
     <w:rPr>
@@ -26379,10 +26352,10 @@
       <w:szCs w:val="44"/>
     </w:rPr>
   </w:style>
-  <w:style w:type="paragraph" w:styleId="Header">
+  <w:style w:type="paragraph" w:styleId="ad">
     <w:name w:val="header"/>
-    <w:basedOn w:val="Normal"/>
-    <w:link w:val="HeaderChar"/>
+    <w:basedOn w:val="a"/>
+    <w:link w:val="ae"/>
     <w:uiPriority w:val="99"/>
     <w:unhideWhenUsed/>
     <w:rsid w:val="00896AFC"/>
@@ -26403,10 +26376,10 @@
       <w:szCs w:val="18"/>
     </w:rPr>
   </w:style>
-  <w:style w:type="character" w:customStyle="1" w:styleId="HeaderChar">
-    <w:name w:val="Header Char"/>
-    <w:basedOn w:val="DefaultParagraphFont"/>
-    <w:link w:val="Header"/>
+  <w:style w:type="character" w:customStyle="1" w:styleId="ae">
+    <w:name w:val="页眉 字符"/>
+    <w:basedOn w:val="a0"/>
+    <w:link w:val="ad"/>
     <w:uiPriority w:val="99"/>
     <w:rsid w:val="00896AFC"/>
     <w:rPr>
@@ -26414,10 +26387,10 @@
       <w:szCs w:val="18"/>
     </w:rPr>
   </w:style>
-  <w:style w:type="paragraph" w:styleId="Footer">
+  <w:style w:type="paragraph" w:styleId="af">
     <w:name w:val="footer"/>
-    <w:basedOn w:val="Normal"/>
-    <w:link w:val="FooterChar"/>
+    <w:basedOn w:val="a"/>
+    <w:link w:val="af0"/>
     <w:uiPriority w:val="99"/>
     <w:unhideWhenUsed/>
     <w:rsid w:val="00896AFC"/>
@@ -26434,10 +26407,10 @@
       <w:szCs w:val="18"/>
     </w:rPr>
   </w:style>
-  <w:style w:type="character" w:customStyle="1" w:styleId="FooterChar">
-    <w:name w:val="Footer Char"/>
-    <w:basedOn w:val="DefaultParagraphFont"/>
-    <w:link w:val="Footer"/>
+  <w:style w:type="character" w:customStyle="1" w:styleId="af0">
+    <w:name w:val="页脚 字符"/>
+    <w:basedOn w:val="a0"/>
+    <w:link w:val="af"/>
     <w:uiPriority w:val="99"/>
     <w:rsid w:val="00896AFC"/>
     <w:rPr>
@@ -26447,8 +26420,8 @@
   </w:style>
   <w:style w:type="paragraph" w:customStyle="1" w:styleId="MTDisplayEquation">
     <w:name w:val="MTDisplayEquation"/>
-    <w:basedOn w:val="Normal"/>
-    <w:next w:val="Normal"/>
+    <w:basedOn w:val="a"/>
+    <w:next w:val="a"/>
     <w:link w:val="MTDisplayEquation0"/>
     <w:rsid w:val="00161467"/>
     <w:pPr>
@@ -26464,7 +26437,7 @@
   </w:style>
   <w:style w:type="character" w:customStyle="1" w:styleId="MTDisplayEquation0">
     <w:name w:val="MTDisplayEquation 字符"/>
-    <w:basedOn w:val="DefaultParagraphFont"/>
+    <w:basedOn w:val="a0"/>
     <w:link w:val="MTDisplayEquation"/>
     <w:rsid w:val="00161467"/>
     <w:rPr>
@@ -26472,10 +26445,10 @@
       <w:sz w:val="24"/>
     </w:rPr>
   </w:style>
-  <w:style w:type="table" w:customStyle="1" w:styleId="1">
+  <w:style w:type="table" w:customStyle="1" w:styleId="11">
     <w:name w:val="网格型1"/>
-    <w:basedOn w:val="TableNormal"/>
-    <w:next w:val="TableGrid"/>
+    <w:basedOn w:val="a1"/>
+    <w:next w:val="a4"/>
     <w:uiPriority w:val="39"/>
     <w:rsid w:val="00162852"/>
     <w:pPr>
@@ -26492,9 +26465,9 @@
       </w:tblBorders>
     </w:tblPr>
   </w:style>
-  <w:style w:type="character" w:styleId="Hyperlink">
+  <w:style w:type="character" w:styleId="af1">
     <w:name w:val="Hyperlink"/>
-    <w:basedOn w:val="DefaultParagraphFont"/>
+    <w:basedOn w:val="a0"/>
     <w:uiPriority w:val="99"/>
     <w:semiHidden/>
     <w:unhideWhenUsed/>
@@ -26504,10 +26477,10 @@
       <w:u w:val="single"/>
     </w:rPr>
   </w:style>
-  <w:style w:type="table" w:customStyle="1" w:styleId="2">
+  <w:style w:type="table" w:customStyle="1" w:styleId="21">
     <w:name w:val="网格型2"/>
-    <w:basedOn w:val="TableNormal"/>
-    <w:next w:val="TableGrid"/>
+    <w:basedOn w:val="a1"/>
+    <w:next w:val="a4"/>
     <w:uiPriority w:val="39"/>
     <w:rsid w:val="00FC39E5"/>
     <w:pPr>
@@ -26532,9 +26505,9 @@
       </w:tblBorders>
     </w:tblPr>
   </w:style>
-  <w:style w:type="character" w:styleId="FollowedHyperlink">
+  <w:style w:type="character" w:styleId="af2">
     <w:name w:val="FollowedHyperlink"/>
-    <w:basedOn w:val="DefaultParagraphFont"/>
+    <w:basedOn w:val="a0"/>
     <w:uiPriority w:val="99"/>
     <w:semiHidden/>
     <w:unhideWhenUsed/>

</xml_diff>